<commit_message>
Actualización ficheros CssApuntes.docx y GitApuntes.docx
</commit_message>
<xml_diff>
--- a/software/CssApuntes.docx
+++ b/software/CssApuntes.docx
@@ -4232,6 +4232,2227 @@
         </w:rPr>
         <w:t xml:space="preserve"> =”aviso destacado”&gt; aviso grave &lt;/p&gt;</w:t>
       </w:r>
+    </w:p>
+    <w:p>
+      <w:pPr>
+        <w:shd w:val="clear" w:color="auto" w:fill="FFFFFF" w:themeFill="background1"/>
+        <w:rPr>
+          <w:rFonts w:ascii="Courier New" w:hAnsi="Courier New" w:cs="Courier New"/>
+          <w:sz w:val="20"/>
+          <w:szCs w:val="20"/>
+        </w:rPr>
+      </w:pPr>
+    </w:p>
+    <w:p>
+      <w:pPr>
+        <w:shd w:val="clear" w:color="auto" w:fill="FFFFFF" w:themeFill="background1"/>
+        <w:rPr>
+          <w:rFonts w:ascii="Courier New" w:hAnsi="Courier New" w:cs="Courier New"/>
+          <w:b/>
+          <w:sz w:val="20"/>
+          <w:szCs w:val="20"/>
+        </w:rPr>
+      </w:pPr>
+      <w:r>
+        <w:rPr>
+          <w:rFonts w:ascii="Courier New" w:hAnsi="Courier New" w:cs="Courier New"/>
+          <w:b/>
+          <w:sz w:val="20"/>
+          <w:szCs w:val="20"/>
+        </w:rPr>
+        <w:lastRenderedPageBreak/>
+        <w:t>Selectores Id:</w:t>
+      </w:r>
+    </w:p>
+    <w:p>
+      <w:pPr>
+        <w:shd w:val="clear" w:color="auto" w:fill="FFFFFF" w:themeFill="background1"/>
+        <w:rPr>
+          <w:rFonts w:ascii="Courier New" w:hAnsi="Courier New" w:cs="Courier New"/>
+          <w:sz w:val="20"/>
+          <w:szCs w:val="20"/>
+        </w:rPr>
+      </w:pPr>
+      <w:r>
+        <w:rPr>
+          <w:rFonts w:ascii="Courier New" w:hAnsi="Courier New" w:cs="Courier New"/>
+          <w:sz w:val="20"/>
+          <w:szCs w:val="20"/>
+        </w:rPr>
+        <w:t>En ocasiones, es necesario aplicar un estilo a un único elemento de la tabla, hay que utilizar los selectores Id. Así, el atributo Id no se puede utilizar en el resto de elementos de la tabla.</w:t>
+      </w:r>
+    </w:p>
+    <w:p>
+      <w:pPr>
+        <w:shd w:val="clear" w:color="auto" w:fill="FFFFFF" w:themeFill="background1"/>
+        <w:rPr>
+          <w:rFonts w:ascii="Courier New" w:hAnsi="Courier New" w:cs="Courier New"/>
+          <w:sz w:val="20"/>
+          <w:szCs w:val="20"/>
+        </w:rPr>
+      </w:pPr>
+      <w:r>
+        <w:rPr>
+          <w:rFonts w:ascii="Courier New" w:hAnsi="Courier New" w:cs="Courier New"/>
+          <w:sz w:val="20"/>
+          <w:szCs w:val="20"/>
+        </w:rPr>
+        <w:t>Sint</w:t>
+      </w:r>
+      <w:r>
+        <w:rPr>
+          <w:rFonts w:ascii="Courier New" w:hAnsi="Courier New" w:cs="Courier New"/>
+          <w:sz w:val="20"/>
+          <w:szCs w:val="20"/>
+        </w:rPr>
+        <w:t>a</w:t>
+      </w:r>
+      <w:r>
+        <w:rPr>
+          <w:rFonts w:ascii="Courier New" w:hAnsi="Courier New" w:cs="Courier New"/>
+          <w:sz w:val="20"/>
+          <w:szCs w:val="20"/>
+        </w:rPr>
+        <w:t xml:space="preserve">xis para definir un </w:t>
+      </w:r>
+      <w:proofErr w:type="spellStart"/>
+      <w:r>
+        <w:rPr>
+          <w:rFonts w:ascii="Courier New" w:hAnsi="Courier New" w:cs="Courier New"/>
+          <w:sz w:val="20"/>
+          <w:szCs w:val="20"/>
+        </w:rPr>
+        <w:t>seletor</w:t>
+      </w:r>
+      <w:proofErr w:type="spellEnd"/>
+      <w:r>
+        <w:rPr>
+          <w:rFonts w:ascii="Courier New" w:hAnsi="Courier New" w:cs="Courier New"/>
+          <w:sz w:val="20"/>
+          <w:szCs w:val="20"/>
+        </w:rPr>
+        <w:t xml:space="preserve"> id:</w:t>
+      </w:r>
+    </w:p>
+    <w:p>
+      <w:pPr>
+        <w:shd w:val="clear" w:color="auto" w:fill="FFFFFF"/>
+        <w:tabs>
+          <w:tab w:val="left" w:pos="916"/>
+          <w:tab w:val="left" w:pos="1832"/>
+          <w:tab w:val="left" w:pos="2748"/>
+          <w:tab w:val="left" w:pos="3664"/>
+          <w:tab w:val="left" w:pos="4580"/>
+          <w:tab w:val="left" w:pos="5496"/>
+          <w:tab w:val="left" w:pos="6412"/>
+          <w:tab w:val="left" w:pos="7328"/>
+          <w:tab w:val="left" w:pos="8244"/>
+          <w:tab w:val="left" w:pos="9160"/>
+          <w:tab w:val="left" w:pos="10076"/>
+          <w:tab w:val="left" w:pos="10992"/>
+          <w:tab w:val="left" w:pos="11908"/>
+          <w:tab w:val="left" w:pos="12824"/>
+          <w:tab w:val="left" w:pos="13740"/>
+          <w:tab w:val="left" w:pos="14656"/>
+        </w:tabs>
+        <w:wordWrap w:val="0"/>
+        <w:spacing w:before="240" w:after="240" w:line="240" w:lineRule="auto"/>
+        <w:rPr>
+          <w:rFonts w:ascii="Courier New" w:eastAsia="Times New Roman" w:hAnsi="Courier New" w:cs="Courier New"/>
+          <w:color w:val="333333"/>
+          <w:sz w:val="20"/>
+          <w:szCs w:val="20"/>
+          <w:lang w:eastAsia="es-ES"/>
+        </w:rPr>
+      </w:pPr>
+      <w:r>
+        <w:rPr>
+          <w:rFonts w:ascii="Courier New" w:eastAsia="Times New Roman" w:hAnsi="Courier New" w:cs="Courier New"/>
+          <w:color w:val="4B83BF"/>
+          <w:sz w:val="20"/>
+          <w:szCs w:val="20"/>
+          <w:lang w:eastAsia="es-ES"/>
+        </w:rPr>
+        <w:t>#destacado</w:t>
+      </w:r>
+      <w:r>
+        <w:rPr>
+          <w:rFonts w:ascii="Courier New" w:eastAsia="Times New Roman" w:hAnsi="Courier New" w:cs="Courier New"/>
+          <w:color w:val="333333"/>
+          <w:sz w:val="20"/>
+          <w:szCs w:val="20"/>
+          <w:lang w:eastAsia="es-ES"/>
+        </w:rPr>
+        <w:t xml:space="preserve"> </w:t>
+      </w:r>
+      <w:proofErr w:type="gramStart"/>
+      <w:r>
+        <w:rPr>
+          <w:rFonts w:ascii="Courier New" w:eastAsia="Times New Roman" w:hAnsi="Courier New" w:cs="Courier New"/>
+          <w:color w:val="222222"/>
+          <w:sz w:val="20"/>
+          <w:szCs w:val="20"/>
+          <w:lang w:eastAsia="es-ES"/>
+        </w:rPr>
+        <w:t>{</w:t>
+      </w:r>
+      <w:r>
+        <w:rPr>
+          <w:rFonts w:ascii="Courier New" w:eastAsia="Times New Roman" w:hAnsi="Courier New" w:cs="Courier New"/>
+          <w:color w:val="333333"/>
+          <w:sz w:val="20"/>
+          <w:szCs w:val="20"/>
+          <w:lang w:eastAsia="es-ES"/>
+        </w:rPr>
+        <w:t xml:space="preserve"> </w:t>
+      </w:r>
+      <w:r>
+        <w:rPr>
+          <w:rFonts w:ascii="Courier New" w:eastAsia="Times New Roman" w:hAnsi="Courier New" w:cs="Courier New"/>
+          <w:color w:val="A663B8"/>
+          <w:sz w:val="20"/>
+          <w:szCs w:val="20"/>
+          <w:lang w:eastAsia="es-ES"/>
+        </w:rPr>
+        <w:t>color</w:t>
+      </w:r>
+      <w:proofErr w:type="gramEnd"/>
+      <w:r>
+        <w:rPr>
+          <w:rFonts w:ascii="Courier New" w:eastAsia="Times New Roman" w:hAnsi="Courier New" w:cs="Courier New"/>
+          <w:color w:val="19ADB1"/>
+          <w:sz w:val="20"/>
+          <w:szCs w:val="20"/>
+          <w:lang w:eastAsia="es-ES"/>
+        </w:rPr>
+        <w:t>:</w:t>
+      </w:r>
+      <w:r>
+        <w:rPr>
+          <w:rFonts w:ascii="Courier New" w:eastAsia="Times New Roman" w:hAnsi="Courier New" w:cs="Courier New"/>
+          <w:color w:val="333333"/>
+          <w:sz w:val="20"/>
+          <w:szCs w:val="20"/>
+          <w:lang w:eastAsia="es-ES"/>
+        </w:rPr>
+        <w:t xml:space="preserve"> </w:t>
+      </w:r>
+      <w:r>
+        <w:rPr>
+          <w:rFonts w:ascii="Courier New" w:eastAsia="Times New Roman" w:hAnsi="Courier New" w:cs="Courier New"/>
+          <w:color w:val="A663B8"/>
+          <w:sz w:val="20"/>
+          <w:szCs w:val="20"/>
+          <w:lang w:eastAsia="es-ES"/>
+        </w:rPr>
+        <w:t>red</w:t>
+      </w:r>
+      <w:r>
+        <w:rPr>
+          <w:rFonts w:ascii="Courier New" w:eastAsia="Times New Roman" w:hAnsi="Courier New" w:cs="Courier New"/>
+          <w:color w:val="19ADB1"/>
+          <w:sz w:val="20"/>
+          <w:szCs w:val="20"/>
+          <w:lang w:eastAsia="es-ES"/>
+        </w:rPr>
+        <w:t>;</w:t>
+      </w:r>
+      <w:r>
+        <w:rPr>
+          <w:rFonts w:ascii="Courier New" w:eastAsia="Times New Roman" w:hAnsi="Courier New" w:cs="Courier New"/>
+          <w:color w:val="333333"/>
+          <w:sz w:val="20"/>
+          <w:szCs w:val="20"/>
+          <w:lang w:eastAsia="es-ES"/>
+        </w:rPr>
+        <w:t xml:space="preserve"> </w:t>
+      </w:r>
+      <w:r>
+        <w:rPr>
+          <w:rFonts w:ascii="Courier New" w:eastAsia="Times New Roman" w:hAnsi="Courier New" w:cs="Courier New"/>
+          <w:color w:val="222222"/>
+          <w:sz w:val="20"/>
+          <w:szCs w:val="20"/>
+          <w:lang w:eastAsia="es-ES"/>
+        </w:rPr>
+        <w:t>}</w:t>
+      </w:r>
+    </w:p>
+    <w:p>
+      <w:pPr>
+        <w:shd w:val="clear" w:color="auto" w:fill="FFFFFF"/>
+        <w:tabs>
+          <w:tab w:val="left" w:pos="916"/>
+          <w:tab w:val="left" w:pos="1832"/>
+          <w:tab w:val="left" w:pos="2748"/>
+          <w:tab w:val="left" w:pos="3664"/>
+          <w:tab w:val="left" w:pos="4580"/>
+          <w:tab w:val="left" w:pos="5496"/>
+          <w:tab w:val="left" w:pos="6412"/>
+          <w:tab w:val="left" w:pos="7328"/>
+          <w:tab w:val="left" w:pos="8244"/>
+          <w:tab w:val="left" w:pos="9160"/>
+          <w:tab w:val="left" w:pos="10076"/>
+          <w:tab w:val="left" w:pos="10992"/>
+          <w:tab w:val="left" w:pos="11908"/>
+          <w:tab w:val="left" w:pos="12824"/>
+          <w:tab w:val="left" w:pos="13740"/>
+          <w:tab w:val="left" w:pos="14656"/>
+        </w:tabs>
+        <w:wordWrap w:val="0"/>
+        <w:spacing w:before="240" w:after="240" w:line="240" w:lineRule="auto"/>
+        <w:rPr>
+          <w:rFonts w:ascii="Courier New" w:eastAsia="Times New Roman" w:hAnsi="Courier New" w:cs="Courier New"/>
+          <w:color w:val="333333"/>
+          <w:sz w:val="20"/>
+          <w:szCs w:val="20"/>
+          <w:lang w:eastAsia="es-ES"/>
+        </w:rPr>
+      </w:pPr>
+      <w:r>
+        <w:rPr>
+          <w:rFonts w:ascii="Courier New" w:eastAsia="Times New Roman" w:hAnsi="Courier New" w:cs="Courier New"/>
+          <w:color w:val="333333"/>
+          <w:sz w:val="20"/>
+          <w:szCs w:val="20"/>
+          <w:lang w:eastAsia="es-ES"/>
+        </w:rPr>
+        <w:t> &lt;p</w:t>
+      </w:r>
+      <w:r>
+        <w:rPr>
+          <w:rFonts w:ascii="Courier New" w:eastAsia="Times New Roman" w:hAnsi="Courier New" w:cs="Courier New"/>
+          <w:color w:val="19ADB1"/>
+          <w:sz w:val="20"/>
+          <w:szCs w:val="20"/>
+          <w:lang w:eastAsia="es-ES"/>
+        </w:rPr>
+        <w:t>&gt;</w:t>
+      </w:r>
+      <w:r>
+        <w:rPr>
+          <w:rFonts w:ascii="Courier New" w:eastAsia="Times New Roman" w:hAnsi="Courier New" w:cs="Courier New"/>
+          <w:color w:val="333333"/>
+          <w:sz w:val="20"/>
+          <w:szCs w:val="20"/>
+          <w:lang w:eastAsia="es-ES"/>
+        </w:rPr>
+        <w:t>Primer párrafo&lt;/p</w:t>
+      </w:r>
+      <w:r>
+        <w:rPr>
+          <w:rFonts w:ascii="Courier New" w:eastAsia="Times New Roman" w:hAnsi="Courier New" w:cs="Courier New"/>
+          <w:color w:val="19ADB1"/>
+          <w:sz w:val="20"/>
+          <w:szCs w:val="20"/>
+          <w:lang w:eastAsia="es-ES"/>
+        </w:rPr>
+        <w:t>&gt;</w:t>
+      </w:r>
+    </w:p>
+    <w:p>
+      <w:pPr>
+        <w:shd w:val="clear" w:color="auto" w:fill="FFFFFF"/>
+        <w:tabs>
+          <w:tab w:val="left" w:pos="916"/>
+          <w:tab w:val="left" w:pos="1832"/>
+          <w:tab w:val="left" w:pos="2748"/>
+          <w:tab w:val="left" w:pos="3664"/>
+          <w:tab w:val="left" w:pos="4580"/>
+          <w:tab w:val="left" w:pos="5496"/>
+          <w:tab w:val="left" w:pos="6412"/>
+          <w:tab w:val="left" w:pos="7328"/>
+          <w:tab w:val="left" w:pos="8244"/>
+          <w:tab w:val="left" w:pos="9160"/>
+          <w:tab w:val="left" w:pos="10076"/>
+          <w:tab w:val="left" w:pos="10992"/>
+          <w:tab w:val="left" w:pos="11908"/>
+          <w:tab w:val="left" w:pos="12824"/>
+          <w:tab w:val="left" w:pos="13740"/>
+          <w:tab w:val="left" w:pos="14656"/>
+        </w:tabs>
+        <w:wordWrap w:val="0"/>
+        <w:spacing w:before="240" w:after="240" w:line="240" w:lineRule="auto"/>
+        <w:rPr>
+          <w:rFonts w:ascii="Courier New" w:eastAsia="Times New Roman" w:hAnsi="Courier New" w:cs="Courier New"/>
+          <w:color w:val="333333"/>
+          <w:sz w:val="20"/>
+          <w:szCs w:val="20"/>
+          <w:lang w:eastAsia="es-ES"/>
+        </w:rPr>
+      </w:pPr>
+      <w:r>
+        <w:rPr>
+          <w:rFonts w:ascii="Courier New" w:eastAsia="Times New Roman" w:hAnsi="Courier New" w:cs="Courier New"/>
+          <w:color w:val="333333"/>
+          <w:sz w:val="20"/>
+          <w:szCs w:val="20"/>
+          <w:lang w:eastAsia="es-ES"/>
+        </w:rPr>
+        <w:t>&lt;p id</w:t>
+      </w:r>
+      <w:r>
+        <w:rPr>
+          <w:rFonts w:ascii="Courier New" w:eastAsia="Times New Roman" w:hAnsi="Courier New" w:cs="Courier New"/>
+          <w:color w:val="19ADB1"/>
+          <w:sz w:val="20"/>
+          <w:szCs w:val="20"/>
+          <w:lang w:eastAsia="es-ES"/>
+        </w:rPr>
+        <w:t>=</w:t>
+      </w:r>
+      <w:r>
+        <w:rPr>
+          <w:rFonts w:ascii="Courier New" w:eastAsia="Times New Roman" w:hAnsi="Courier New" w:cs="Courier New"/>
+          <w:color w:val="06960E"/>
+          <w:sz w:val="20"/>
+          <w:szCs w:val="20"/>
+          <w:lang w:eastAsia="es-ES"/>
+        </w:rPr>
+        <w:t>"destacado"</w:t>
+      </w:r>
+      <w:r>
+        <w:rPr>
+          <w:rFonts w:ascii="Courier New" w:eastAsia="Times New Roman" w:hAnsi="Courier New" w:cs="Courier New"/>
+          <w:color w:val="19ADB1"/>
+          <w:sz w:val="20"/>
+          <w:szCs w:val="20"/>
+          <w:lang w:eastAsia="es-ES"/>
+        </w:rPr>
+        <w:t>&gt;</w:t>
+      </w:r>
+      <w:r>
+        <w:rPr>
+          <w:rFonts w:ascii="Courier New" w:eastAsia="Times New Roman" w:hAnsi="Courier New" w:cs="Courier New"/>
+          <w:color w:val="333333"/>
+          <w:sz w:val="20"/>
+          <w:szCs w:val="20"/>
+          <w:lang w:eastAsia="es-ES"/>
+        </w:rPr>
+        <w:t>Segundo párrafo&lt;/p</w:t>
+      </w:r>
+      <w:r>
+        <w:rPr>
+          <w:rFonts w:ascii="Courier New" w:eastAsia="Times New Roman" w:hAnsi="Courier New" w:cs="Courier New"/>
+          <w:color w:val="19ADB1"/>
+          <w:sz w:val="20"/>
+          <w:szCs w:val="20"/>
+          <w:lang w:eastAsia="es-ES"/>
+        </w:rPr>
+        <w:t>&gt;</w:t>
+      </w:r>
+    </w:p>
+    <w:p>
+      <w:pPr>
+        <w:shd w:val="clear" w:color="auto" w:fill="FFFFFF"/>
+        <w:tabs>
+          <w:tab w:val="left" w:pos="916"/>
+          <w:tab w:val="left" w:pos="1832"/>
+          <w:tab w:val="left" w:pos="2748"/>
+          <w:tab w:val="left" w:pos="3664"/>
+          <w:tab w:val="left" w:pos="4580"/>
+          <w:tab w:val="left" w:pos="5496"/>
+          <w:tab w:val="left" w:pos="6412"/>
+          <w:tab w:val="left" w:pos="7328"/>
+          <w:tab w:val="left" w:pos="8244"/>
+          <w:tab w:val="left" w:pos="9160"/>
+          <w:tab w:val="left" w:pos="10076"/>
+          <w:tab w:val="left" w:pos="10992"/>
+          <w:tab w:val="left" w:pos="11908"/>
+          <w:tab w:val="left" w:pos="12824"/>
+          <w:tab w:val="left" w:pos="13740"/>
+          <w:tab w:val="left" w:pos="14656"/>
+        </w:tabs>
+        <w:wordWrap w:val="0"/>
+        <w:spacing w:before="240" w:after="240" w:line="240" w:lineRule="auto"/>
+        <w:rPr>
+          <w:rFonts w:ascii="Courier New" w:eastAsia="Times New Roman" w:hAnsi="Courier New" w:cs="Courier New"/>
+          <w:color w:val="333333"/>
+          <w:sz w:val="20"/>
+          <w:szCs w:val="20"/>
+          <w:lang w:eastAsia="es-ES"/>
+        </w:rPr>
+      </w:pPr>
+      <w:r>
+        <w:rPr>
+          <w:rFonts w:ascii="Courier New" w:eastAsia="Times New Roman" w:hAnsi="Courier New" w:cs="Courier New"/>
+          <w:color w:val="333333"/>
+          <w:sz w:val="20"/>
+          <w:szCs w:val="20"/>
+          <w:lang w:eastAsia="es-ES"/>
+        </w:rPr>
+        <w:t>&lt;p</w:t>
+      </w:r>
+      <w:r>
+        <w:rPr>
+          <w:rFonts w:ascii="Courier New" w:eastAsia="Times New Roman" w:hAnsi="Courier New" w:cs="Courier New"/>
+          <w:color w:val="19ADB1"/>
+          <w:sz w:val="20"/>
+          <w:szCs w:val="20"/>
+          <w:lang w:eastAsia="es-ES"/>
+        </w:rPr>
+        <w:t>&gt;</w:t>
+      </w:r>
+      <w:r>
+        <w:rPr>
+          <w:rFonts w:ascii="Courier New" w:eastAsia="Times New Roman" w:hAnsi="Courier New" w:cs="Courier New"/>
+          <w:color w:val="333333"/>
+          <w:sz w:val="20"/>
+          <w:szCs w:val="20"/>
+          <w:lang w:eastAsia="es-ES"/>
+        </w:rPr>
+        <w:t>Tercer párrafo&lt;/p</w:t>
+      </w:r>
+      <w:r>
+        <w:rPr>
+          <w:rFonts w:ascii="Courier New" w:eastAsia="Times New Roman" w:hAnsi="Courier New" w:cs="Courier New"/>
+          <w:color w:val="19ADB1"/>
+          <w:sz w:val="20"/>
+          <w:szCs w:val="20"/>
+          <w:lang w:eastAsia="es-ES"/>
+        </w:rPr>
+        <w:t>&gt;</w:t>
+      </w:r>
+    </w:p>
+    <w:p>
+      <w:pPr>
+        <w:shd w:val="clear" w:color="auto" w:fill="FFFFFF" w:themeFill="background1"/>
+        <w:rPr>
+          <w:rFonts w:ascii="Courier New" w:hAnsi="Courier New" w:cs="Courier New"/>
+          <w:sz w:val="20"/>
+          <w:szCs w:val="20"/>
+        </w:rPr>
+      </w:pPr>
+    </w:p>
+    <w:p>
+      <w:pPr>
+        <w:shd w:val="clear" w:color="auto" w:fill="FFFFFF" w:themeFill="background1"/>
+        <w:rPr>
+          <w:rFonts w:ascii="Courier New" w:hAnsi="Courier New" w:cs="Courier New"/>
+          <w:sz w:val="20"/>
+          <w:szCs w:val="20"/>
+        </w:rPr>
+      </w:pPr>
+      <w:proofErr w:type="gramStart"/>
+      <w:r>
+        <w:rPr>
+          <w:rFonts w:ascii="Courier New" w:hAnsi="Courier New" w:cs="Courier New"/>
+          <w:sz w:val="20"/>
+          <w:szCs w:val="20"/>
+        </w:rPr>
+        <w:t>usos</w:t>
+      </w:r>
+      <w:proofErr w:type="gramEnd"/>
+      <w:r>
+        <w:rPr>
+          <w:rFonts w:ascii="Courier New" w:hAnsi="Courier New" w:cs="Courier New"/>
+          <w:sz w:val="20"/>
+          <w:szCs w:val="20"/>
+        </w:rPr>
+        <w:t>:</w:t>
+      </w:r>
+    </w:p>
+    <w:p>
+      <w:pPr>
+        <w:shd w:val="clear" w:color="auto" w:fill="FFFFFF"/>
+        <w:tabs>
+          <w:tab w:val="left" w:pos="916"/>
+          <w:tab w:val="left" w:pos="1832"/>
+          <w:tab w:val="left" w:pos="2748"/>
+          <w:tab w:val="left" w:pos="3664"/>
+          <w:tab w:val="left" w:pos="4580"/>
+          <w:tab w:val="left" w:pos="5496"/>
+          <w:tab w:val="left" w:pos="6412"/>
+          <w:tab w:val="left" w:pos="7328"/>
+          <w:tab w:val="left" w:pos="8244"/>
+          <w:tab w:val="left" w:pos="9160"/>
+          <w:tab w:val="left" w:pos="10076"/>
+          <w:tab w:val="left" w:pos="10992"/>
+          <w:tab w:val="left" w:pos="11908"/>
+          <w:tab w:val="left" w:pos="12824"/>
+          <w:tab w:val="left" w:pos="13740"/>
+          <w:tab w:val="left" w:pos="14656"/>
+        </w:tabs>
+        <w:wordWrap w:val="0"/>
+        <w:spacing w:before="240" w:after="240" w:line="240" w:lineRule="auto"/>
+        <w:rPr>
+          <w:rFonts w:ascii="Courier New" w:eastAsia="Times New Roman" w:hAnsi="Courier New" w:cs="Courier New"/>
+          <w:color w:val="333333"/>
+          <w:sz w:val="20"/>
+          <w:szCs w:val="20"/>
+          <w:lang w:eastAsia="es-ES"/>
+        </w:rPr>
+      </w:pPr>
+      <w:r>
+        <w:rPr>
+          <w:rFonts w:ascii="Courier New" w:eastAsia="Times New Roman" w:hAnsi="Courier New" w:cs="Courier New"/>
+          <w:color w:val="8A8A8A"/>
+          <w:sz w:val="20"/>
+          <w:szCs w:val="20"/>
+          <w:lang w:eastAsia="es-ES"/>
+        </w:rPr>
+        <w:t>/* Todos los elementos de tipo "p" con atributo id="aviso" */</w:t>
+      </w:r>
+    </w:p>
+    <w:p>
+      <w:pPr>
+        <w:shd w:val="clear" w:color="auto" w:fill="FFFFFF"/>
+        <w:tabs>
+          <w:tab w:val="left" w:pos="916"/>
+          <w:tab w:val="left" w:pos="1832"/>
+          <w:tab w:val="left" w:pos="2748"/>
+          <w:tab w:val="left" w:pos="3664"/>
+          <w:tab w:val="left" w:pos="4580"/>
+          <w:tab w:val="left" w:pos="5496"/>
+          <w:tab w:val="left" w:pos="6412"/>
+          <w:tab w:val="left" w:pos="7328"/>
+          <w:tab w:val="left" w:pos="8244"/>
+          <w:tab w:val="left" w:pos="9160"/>
+          <w:tab w:val="left" w:pos="10076"/>
+          <w:tab w:val="left" w:pos="10992"/>
+          <w:tab w:val="left" w:pos="11908"/>
+          <w:tab w:val="left" w:pos="12824"/>
+          <w:tab w:val="left" w:pos="13740"/>
+          <w:tab w:val="left" w:pos="14656"/>
+        </w:tabs>
+        <w:wordWrap w:val="0"/>
+        <w:spacing w:before="240" w:after="240" w:line="240" w:lineRule="auto"/>
+        <w:rPr>
+          <w:rFonts w:ascii="Courier New" w:eastAsia="Times New Roman" w:hAnsi="Courier New" w:cs="Courier New"/>
+          <w:color w:val="333333"/>
+          <w:sz w:val="20"/>
+          <w:szCs w:val="20"/>
+          <w:lang w:eastAsia="es-ES"/>
+        </w:rPr>
+      </w:pPr>
+      <w:proofErr w:type="spellStart"/>
+      <w:r>
+        <w:rPr>
+          <w:rFonts w:ascii="Courier New" w:eastAsia="Times New Roman" w:hAnsi="Courier New" w:cs="Courier New"/>
+          <w:color w:val="333333"/>
+          <w:sz w:val="20"/>
+          <w:szCs w:val="20"/>
+          <w:lang w:eastAsia="es-ES"/>
+        </w:rPr>
+        <w:t>p</w:t>
+      </w:r>
+      <w:r>
+        <w:rPr>
+          <w:rFonts w:ascii="Courier New" w:eastAsia="Times New Roman" w:hAnsi="Courier New" w:cs="Courier New"/>
+          <w:color w:val="4B83BF"/>
+          <w:sz w:val="20"/>
+          <w:szCs w:val="20"/>
+          <w:lang w:eastAsia="es-ES"/>
+        </w:rPr>
+        <w:t>#aviso</w:t>
+      </w:r>
+      <w:proofErr w:type="spellEnd"/>
+      <w:r>
+        <w:rPr>
+          <w:rFonts w:ascii="Courier New" w:eastAsia="Times New Roman" w:hAnsi="Courier New" w:cs="Courier New"/>
+          <w:color w:val="333333"/>
+          <w:sz w:val="20"/>
+          <w:szCs w:val="20"/>
+          <w:lang w:eastAsia="es-ES"/>
+        </w:rPr>
+        <w:t xml:space="preserve"> </w:t>
+      </w:r>
+      <w:proofErr w:type="gramStart"/>
+      <w:r>
+        <w:rPr>
+          <w:rFonts w:ascii="Courier New" w:eastAsia="Times New Roman" w:hAnsi="Courier New" w:cs="Courier New"/>
+          <w:color w:val="222222"/>
+          <w:sz w:val="20"/>
+          <w:szCs w:val="20"/>
+          <w:lang w:eastAsia="es-ES"/>
+        </w:rPr>
+        <w:t>{</w:t>
+      </w:r>
+      <w:r>
+        <w:rPr>
+          <w:rFonts w:ascii="Courier New" w:eastAsia="Times New Roman" w:hAnsi="Courier New" w:cs="Courier New"/>
+          <w:color w:val="333333"/>
+          <w:sz w:val="20"/>
+          <w:szCs w:val="20"/>
+          <w:lang w:eastAsia="es-ES"/>
+        </w:rPr>
+        <w:t xml:space="preserve"> ...</w:t>
+      </w:r>
+      <w:proofErr w:type="gramEnd"/>
+      <w:r>
+        <w:rPr>
+          <w:rFonts w:ascii="Courier New" w:eastAsia="Times New Roman" w:hAnsi="Courier New" w:cs="Courier New"/>
+          <w:color w:val="333333"/>
+          <w:sz w:val="20"/>
+          <w:szCs w:val="20"/>
+          <w:lang w:eastAsia="es-ES"/>
+        </w:rPr>
+        <w:t xml:space="preserve"> </w:t>
+      </w:r>
+      <w:r>
+        <w:rPr>
+          <w:rFonts w:ascii="Courier New" w:eastAsia="Times New Roman" w:hAnsi="Courier New" w:cs="Courier New"/>
+          <w:color w:val="222222"/>
+          <w:sz w:val="20"/>
+          <w:szCs w:val="20"/>
+          <w:lang w:eastAsia="es-ES"/>
+        </w:rPr>
+        <w:t>}</w:t>
+      </w:r>
+    </w:p>
+    <w:p>
+      <w:pPr>
+        <w:shd w:val="clear" w:color="auto" w:fill="FFFFFF"/>
+        <w:tabs>
+          <w:tab w:val="left" w:pos="916"/>
+          <w:tab w:val="left" w:pos="1832"/>
+          <w:tab w:val="left" w:pos="2748"/>
+          <w:tab w:val="left" w:pos="3664"/>
+          <w:tab w:val="left" w:pos="4580"/>
+          <w:tab w:val="left" w:pos="5496"/>
+          <w:tab w:val="left" w:pos="6412"/>
+          <w:tab w:val="left" w:pos="7328"/>
+          <w:tab w:val="left" w:pos="8244"/>
+          <w:tab w:val="left" w:pos="9160"/>
+          <w:tab w:val="left" w:pos="10076"/>
+          <w:tab w:val="left" w:pos="10992"/>
+          <w:tab w:val="left" w:pos="11908"/>
+          <w:tab w:val="left" w:pos="12824"/>
+          <w:tab w:val="left" w:pos="13740"/>
+          <w:tab w:val="left" w:pos="14656"/>
+        </w:tabs>
+        <w:wordWrap w:val="0"/>
+        <w:spacing w:before="240" w:after="240" w:line="240" w:lineRule="auto"/>
+        <w:rPr>
+          <w:rFonts w:ascii="Courier New" w:eastAsia="Times New Roman" w:hAnsi="Courier New" w:cs="Courier New"/>
+          <w:color w:val="8A8A8A"/>
+          <w:sz w:val="20"/>
+          <w:szCs w:val="20"/>
+          <w:lang w:eastAsia="es-ES"/>
+        </w:rPr>
+      </w:pPr>
+      <w:r>
+        <w:rPr>
+          <w:rFonts w:ascii="Courier New" w:eastAsia="Times New Roman" w:hAnsi="Courier New" w:cs="Courier New"/>
+          <w:color w:val="8A8A8A"/>
+          <w:sz w:val="20"/>
+          <w:szCs w:val="20"/>
+          <w:lang w:eastAsia="es-ES"/>
+        </w:rPr>
+        <w:t>/* Todos los elementos con atributo id="aviso" que estén dentro</w:t>
+      </w:r>
+    </w:p>
+    <w:p>
+      <w:pPr>
+        <w:shd w:val="clear" w:color="auto" w:fill="FFFFFF"/>
+        <w:tabs>
+          <w:tab w:val="left" w:pos="916"/>
+          <w:tab w:val="left" w:pos="1832"/>
+          <w:tab w:val="left" w:pos="2748"/>
+          <w:tab w:val="left" w:pos="3664"/>
+          <w:tab w:val="left" w:pos="4580"/>
+          <w:tab w:val="left" w:pos="5496"/>
+          <w:tab w:val="left" w:pos="6412"/>
+          <w:tab w:val="left" w:pos="7328"/>
+          <w:tab w:val="left" w:pos="8244"/>
+          <w:tab w:val="left" w:pos="9160"/>
+          <w:tab w:val="left" w:pos="10076"/>
+          <w:tab w:val="left" w:pos="10992"/>
+          <w:tab w:val="left" w:pos="11908"/>
+          <w:tab w:val="left" w:pos="12824"/>
+          <w:tab w:val="left" w:pos="13740"/>
+          <w:tab w:val="left" w:pos="14656"/>
+        </w:tabs>
+        <w:wordWrap w:val="0"/>
+        <w:spacing w:before="240" w:after="240" w:line="240" w:lineRule="auto"/>
+        <w:rPr>
+          <w:rFonts w:ascii="Courier New" w:eastAsia="Times New Roman" w:hAnsi="Courier New" w:cs="Courier New"/>
+          <w:color w:val="333333"/>
+          <w:sz w:val="20"/>
+          <w:szCs w:val="20"/>
+          <w:lang w:eastAsia="es-ES"/>
+        </w:rPr>
+      </w:pPr>
+      <w:r>
+        <w:rPr>
+          <w:rFonts w:ascii="Courier New" w:eastAsia="Times New Roman" w:hAnsi="Courier New" w:cs="Courier New"/>
+          <w:color w:val="8A8A8A"/>
+          <w:sz w:val="20"/>
+          <w:szCs w:val="20"/>
+          <w:lang w:eastAsia="es-ES"/>
+        </w:rPr>
+        <w:t xml:space="preserve">    </w:t>
+      </w:r>
+      <w:proofErr w:type="gramStart"/>
+      <w:r>
+        <w:rPr>
+          <w:rFonts w:ascii="Courier New" w:eastAsia="Times New Roman" w:hAnsi="Courier New" w:cs="Courier New"/>
+          <w:color w:val="8A8A8A"/>
+          <w:sz w:val="20"/>
+          <w:szCs w:val="20"/>
+          <w:lang w:eastAsia="es-ES"/>
+        </w:rPr>
+        <w:t>de</w:t>
+      </w:r>
+      <w:proofErr w:type="gramEnd"/>
+      <w:r>
+        <w:rPr>
+          <w:rFonts w:ascii="Courier New" w:eastAsia="Times New Roman" w:hAnsi="Courier New" w:cs="Courier New"/>
+          <w:color w:val="8A8A8A"/>
+          <w:sz w:val="20"/>
+          <w:szCs w:val="20"/>
+          <w:lang w:eastAsia="es-ES"/>
+        </w:rPr>
+        <w:t xml:space="preserve"> cualquier elemento de tipo "p" */</w:t>
+      </w:r>
+    </w:p>
+    <w:p>
+      <w:pPr>
+        <w:shd w:val="clear" w:color="auto" w:fill="FFFFFF"/>
+        <w:tabs>
+          <w:tab w:val="left" w:pos="916"/>
+          <w:tab w:val="left" w:pos="1832"/>
+          <w:tab w:val="left" w:pos="2748"/>
+          <w:tab w:val="left" w:pos="3664"/>
+          <w:tab w:val="left" w:pos="4580"/>
+          <w:tab w:val="left" w:pos="5496"/>
+          <w:tab w:val="left" w:pos="6412"/>
+          <w:tab w:val="left" w:pos="7328"/>
+          <w:tab w:val="left" w:pos="8244"/>
+          <w:tab w:val="left" w:pos="9160"/>
+          <w:tab w:val="left" w:pos="10076"/>
+          <w:tab w:val="left" w:pos="10992"/>
+          <w:tab w:val="left" w:pos="11908"/>
+          <w:tab w:val="left" w:pos="12824"/>
+          <w:tab w:val="left" w:pos="13740"/>
+          <w:tab w:val="left" w:pos="14656"/>
+        </w:tabs>
+        <w:wordWrap w:val="0"/>
+        <w:spacing w:before="240" w:after="240" w:line="240" w:lineRule="auto"/>
+        <w:rPr>
+          <w:rFonts w:ascii="Courier New" w:eastAsia="Times New Roman" w:hAnsi="Courier New" w:cs="Courier New"/>
+          <w:color w:val="333333"/>
+          <w:sz w:val="20"/>
+          <w:szCs w:val="20"/>
+          <w:lang w:eastAsia="es-ES"/>
+        </w:rPr>
+      </w:pPr>
+      <w:r>
+        <w:rPr>
+          <w:rFonts w:ascii="Courier New" w:eastAsia="Times New Roman" w:hAnsi="Courier New" w:cs="Courier New"/>
+          <w:color w:val="333333"/>
+          <w:sz w:val="20"/>
+          <w:szCs w:val="20"/>
+          <w:lang w:eastAsia="es-ES"/>
+        </w:rPr>
+        <w:t xml:space="preserve">p </w:t>
+      </w:r>
+      <w:r>
+        <w:rPr>
+          <w:rFonts w:ascii="Courier New" w:eastAsia="Times New Roman" w:hAnsi="Courier New" w:cs="Courier New"/>
+          <w:color w:val="4B83BF"/>
+          <w:sz w:val="20"/>
+          <w:szCs w:val="20"/>
+          <w:lang w:eastAsia="es-ES"/>
+        </w:rPr>
+        <w:t>#aviso</w:t>
+      </w:r>
+      <w:r>
+        <w:rPr>
+          <w:rFonts w:ascii="Courier New" w:eastAsia="Times New Roman" w:hAnsi="Courier New" w:cs="Courier New"/>
+          <w:color w:val="333333"/>
+          <w:sz w:val="20"/>
+          <w:szCs w:val="20"/>
+          <w:lang w:eastAsia="es-ES"/>
+        </w:rPr>
+        <w:t xml:space="preserve"> </w:t>
+      </w:r>
+      <w:proofErr w:type="gramStart"/>
+      <w:r>
+        <w:rPr>
+          <w:rFonts w:ascii="Courier New" w:eastAsia="Times New Roman" w:hAnsi="Courier New" w:cs="Courier New"/>
+          <w:color w:val="222222"/>
+          <w:sz w:val="20"/>
+          <w:szCs w:val="20"/>
+          <w:lang w:eastAsia="es-ES"/>
+        </w:rPr>
+        <w:t>{</w:t>
+      </w:r>
+      <w:r>
+        <w:rPr>
+          <w:rFonts w:ascii="Courier New" w:eastAsia="Times New Roman" w:hAnsi="Courier New" w:cs="Courier New"/>
+          <w:color w:val="333333"/>
+          <w:sz w:val="20"/>
+          <w:szCs w:val="20"/>
+          <w:lang w:eastAsia="es-ES"/>
+        </w:rPr>
+        <w:t xml:space="preserve"> ...</w:t>
+      </w:r>
+      <w:proofErr w:type="gramEnd"/>
+      <w:r>
+        <w:rPr>
+          <w:rFonts w:ascii="Courier New" w:eastAsia="Times New Roman" w:hAnsi="Courier New" w:cs="Courier New"/>
+          <w:color w:val="333333"/>
+          <w:sz w:val="20"/>
+          <w:szCs w:val="20"/>
+          <w:lang w:eastAsia="es-ES"/>
+        </w:rPr>
+        <w:t xml:space="preserve"> </w:t>
+      </w:r>
+      <w:r>
+        <w:rPr>
+          <w:rFonts w:ascii="Courier New" w:eastAsia="Times New Roman" w:hAnsi="Courier New" w:cs="Courier New"/>
+          <w:color w:val="222222"/>
+          <w:sz w:val="20"/>
+          <w:szCs w:val="20"/>
+          <w:lang w:eastAsia="es-ES"/>
+        </w:rPr>
+        <w:t>}</w:t>
+      </w:r>
+    </w:p>
+    <w:p>
+      <w:pPr>
+        <w:shd w:val="clear" w:color="auto" w:fill="FFFFFF"/>
+        <w:tabs>
+          <w:tab w:val="left" w:pos="916"/>
+          <w:tab w:val="left" w:pos="1832"/>
+          <w:tab w:val="left" w:pos="2748"/>
+          <w:tab w:val="left" w:pos="3664"/>
+          <w:tab w:val="left" w:pos="4580"/>
+          <w:tab w:val="left" w:pos="5496"/>
+          <w:tab w:val="left" w:pos="6412"/>
+          <w:tab w:val="left" w:pos="7328"/>
+          <w:tab w:val="left" w:pos="8244"/>
+          <w:tab w:val="left" w:pos="9160"/>
+          <w:tab w:val="left" w:pos="10076"/>
+          <w:tab w:val="left" w:pos="10992"/>
+          <w:tab w:val="left" w:pos="11908"/>
+          <w:tab w:val="left" w:pos="12824"/>
+          <w:tab w:val="left" w:pos="13740"/>
+          <w:tab w:val="left" w:pos="14656"/>
+        </w:tabs>
+        <w:wordWrap w:val="0"/>
+        <w:spacing w:before="240" w:after="240" w:line="240" w:lineRule="auto"/>
+        <w:rPr>
+          <w:rFonts w:ascii="Courier New" w:eastAsia="Times New Roman" w:hAnsi="Courier New" w:cs="Courier New"/>
+          <w:color w:val="8A8A8A"/>
+          <w:sz w:val="20"/>
+          <w:szCs w:val="20"/>
+          <w:lang w:eastAsia="es-ES"/>
+        </w:rPr>
+      </w:pPr>
+      <w:r>
+        <w:rPr>
+          <w:rFonts w:ascii="Courier New" w:eastAsia="Times New Roman" w:hAnsi="Courier New" w:cs="Courier New"/>
+          <w:color w:val="8A8A8A"/>
+          <w:sz w:val="20"/>
+          <w:szCs w:val="20"/>
+          <w:lang w:eastAsia="es-ES"/>
+        </w:rPr>
+        <w:t>/* Todos los elementos "p" de la página y todos los elementos con</w:t>
+      </w:r>
+    </w:p>
+    <w:p>
+      <w:pPr>
+        <w:shd w:val="clear" w:color="auto" w:fill="FFFFFF"/>
+        <w:tabs>
+          <w:tab w:val="left" w:pos="916"/>
+          <w:tab w:val="left" w:pos="1832"/>
+          <w:tab w:val="left" w:pos="2748"/>
+          <w:tab w:val="left" w:pos="3664"/>
+          <w:tab w:val="left" w:pos="4580"/>
+          <w:tab w:val="left" w:pos="5496"/>
+          <w:tab w:val="left" w:pos="6412"/>
+          <w:tab w:val="left" w:pos="7328"/>
+          <w:tab w:val="left" w:pos="8244"/>
+          <w:tab w:val="left" w:pos="9160"/>
+          <w:tab w:val="left" w:pos="10076"/>
+          <w:tab w:val="left" w:pos="10992"/>
+          <w:tab w:val="left" w:pos="11908"/>
+          <w:tab w:val="left" w:pos="12824"/>
+          <w:tab w:val="left" w:pos="13740"/>
+          <w:tab w:val="left" w:pos="14656"/>
+        </w:tabs>
+        <w:wordWrap w:val="0"/>
+        <w:spacing w:before="240" w:after="240" w:line="240" w:lineRule="auto"/>
+        <w:rPr>
+          <w:rFonts w:ascii="Courier New" w:eastAsia="Times New Roman" w:hAnsi="Courier New" w:cs="Courier New"/>
+          <w:color w:val="333333"/>
+          <w:sz w:val="20"/>
+          <w:szCs w:val="20"/>
+          <w:lang w:eastAsia="es-ES"/>
+        </w:rPr>
+      </w:pPr>
+      <w:r>
+        <w:rPr>
+          <w:rFonts w:ascii="Courier New" w:eastAsia="Times New Roman" w:hAnsi="Courier New" w:cs="Courier New"/>
+          <w:color w:val="8A8A8A"/>
+          <w:sz w:val="20"/>
+          <w:szCs w:val="20"/>
+          <w:lang w:eastAsia="es-ES"/>
+        </w:rPr>
+        <w:t xml:space="preserve">    </w:t>
+      </w:r>
+      <w:proofErr w:type="gramStart"/>
+      <w:r>
+        <w:rPr>
+          <w:rFonts w:ascii="Courier New" w:eastAsia="Times New Roman" w:hAnsi="Courier New" w:cs="Courier New"/>
+          <w:color w:val="8A8A8A"/>
+          <w:sz w:val="20"/>
+          <w:szCs w:val="20"/>
+          <w:lang w:eastAsia="es-ES"/>
+        </w:rPr>
+        <w:t>atributo</w:t>
+      </w:r>
+      <w:proofErr w:type="gramEnd"/>
+      <w:r>
+        <w:rPr>
+          <w:rFonts w:ascii="Courier New" w:eastAsia="Times New Roman" w:hAnsi="Courier New" w:cs="Courier New"/>
+          <w:color w:val="8A8A8A"/>
+          <w:sz w:val="20"/>
+          <w:szCs w:val="20"/>
+          <w:lang w:eastAsia="es-ES"/>
+        </w:rPr>
+        <w:t xml:space="preserve"> id="aviso" de la página */</w:t>
+      </w:r>
+    </w:p>
+    <w:p>
+      <w:pPr>
+        <w:shd w:val="clear" w:color="auto" w:fill="FFFFFF"/>
+        <w:tabs>
+          <w:tab w:val="left" w:pos="916"/>
+          <w:tab w:val="left" w:pos="1832"/>
+          <w:tab w:val="left" w:pos="2748"/>
+          <w:tab w:val="left" w:pos="3664"/>
+          <w:tab w:val="left" w:pos="4580"/>
+          <w:tab w:val="left" w:pos="5496"/>
+          <w:tab w:val="left" w:pos="6412"/>
+          <w:tab w:val="left" w:pos="7328"/>
+          <w:tab w:val="left" w:pos="8244"/>
+          <w:tab w:val="left" w:pos="9160"/>
+          <w:tab w:val="left" w:pos="10076"/>
+          <w:tab w:val="left" w:pos="10992"/>
+          <w:tab w:val="left" w:pos="11908"/>
+          <w:tab w:val="left" w:pos="12824"/>
+          <w:tab w:val="left" w:pos="13740"/>
+          <w:tab w:val="left" w:pos="14656"/>
+        </w:tabs>
+        <w:wordWrap w:val="0"/>
+        <w:spacing w:before="240" w:after="240" w:line="240" w:lineRule="auto"/>
+        <w:rPr>
+          <w:rFonts w:ascii="Courier New" w:eastAsia="Times New Roman" w:hAnsi="Courier New" w:cs="Courier New"/>
+          <w:color w:val="333333"/>
+          <w:sz w:val="20"/>
+          <w:szCs w:val="20"/>
+          <w:lang w:eastAsia="es-ES"/>
+        </w:rPr>
+      </w:pPr>
+      <w:r>
+        <w:rPr>
+          <w:rFonts w:ascii="Courier New" w:eastAsia="Times New Roman" w:hAnsi="Courier New" w:cs="Courier New"/>
+          <w:color w:val="333333"/>
+          <w:sz w:val="20"/>
+          <w:szCs w:val="20"/>
+          <w:lang w:eastAsia="es-ES"/>
+        </w:rPr>
+        <w:t>p</w:t>
+      </w:r>
+      <w:r>
+        <w:rPr>
+          <w:rFonts w:ascii="Courier New" w:eastAsia="Times New Roman" w:hAnsi="Courier New" w:cs="Courier New"/>
+          <w:color w:val="19ADB1"/>
+          <w:sz w:val="20"/>
+          <w:szCs w:val="20"/>
+          <w:lang w:eastAsia="es-ES"/>
+        </w:rPr>
+        <w:t>,</w:t>
+      </w:r>
+      <w:r>
+        <w:rPr>
+          <w:rFonts w:ascii="Courier New" w:eastAsia="Times New Roman" w:hAnsi="Courier New" w:cs="Courier New"/>
+          <w:color w:val="333333"/>
+          <w:sz w:val="20"/>
+          <w:szCs w:val="20"/>
+          <w:lang w:eastAsia="es-ES"/>
+        </w:rPr>
+        <w:t xml:space="preserve"> </w:t>
+      </w:r>
+      <w:r>
+        <w:rPr>
+          <w:rFonts w:ascii="Courier New" w:eastAsia="Times New Roman" w:hAnsi="Courier New" w:cs="Courier New"/>
+          <w:color w:val="4B83BF"/>
+          <w:sz w:val="20"/>
+          <w:szCs w:val="20"/>
+          <w:lang w:eastAsia="es-ES"/>
+        </w:rPr>
+        <w:t>#aviso</w:t>
+      </w:r>
+      <w:r>
+        <w:rPr>
+          <w:rFonts w:ascii="Courier New" w:eastAsia="Times New Roman" w:hAnsi="Courier New" w:cs="Courier New"/>
+          <w:color w:val="333333"/>
+          <w:sz w:val="20"/>
+          <w:szCs w:val="20"/>
+          <w:lang w:eastAsia="es-ES"/>
+        </w:rPr>
+        <w:t xml:space="preserve"> </w:t>
+      </w:r>
+      <w:proofErr w:type="gramStart"/>
+      <w:r>
+        <w:rPr>
+          <w:rFonts w:ascii="Courier New" w:eastAsia="Times New Roman" w:hAnsi="Courier New" w:cs="Courier New"/>
+          <w:color w:val="222222"/>
+          <w:sz w:val="20"/>
+          <w:szCs w:val="20"/>
+          <w:lang w:eastAsia="es-ES"/>
+        </w:rPr>
+        <w:t>{</w:t>
+      </w:r>
+      <w:r>
+        <w:rPr>
+          <w:rFonts w:ascii="Courier New" w:eastAsia="Times New Roman" w:hAnsi="Courier New" w:cs="Courier New"/>
+          <w:color w:val="333333"/>
+          <w:sz w:val="20"/>
+          <w:szCs w:val="20"/>
+          <w:lang w:eastAsia="es-ES"/>
+        </w:rPr>
+        <w:t xml:space="preserve"> ...</w:t>
+      </w:r>
+      <w:proofErr w:type="gramEnd"/>
+      <w:r>
+        <w:rPr>
+          <w:rFonts w:ascii="Courier New" w:eastAsia="Times New Roman" w:hAnsi="Courier New" w:cs="Courier New"/>
+          <w:color w:val="333333"/>
+          <w:sz w:val="20"/>
+          <w:szCs w:val="20"/>
+          <w:lang w:eastAsia="es-ES"/>
+        </w:rPr>
+        <w:t xml:space="preserve"> </w:t>
+      </w:r>
+      <w:r>
+        <w:rPr>
+          <w:rFonts w:ascii="Courier New" w:eastAsia="Times New Roman" w:hAnsi="Courier New" w:cs="Courier New"/>
+          <w:color w:val="222222"/>
+          <w:sz w:val="20"/>
+          <w:szCs w:val="20"/>
+          <w:lang w:eastAsia="es-ES"/>
+        </w:rPr>
+        <w:t>}</w:t>
+      </w:r>
+    </w:p>
+    <w:p>
+      <w:pPr>
+        <w:shd w:val="clear" w:color="auto" w:fill="FFFFFF" w:themeFill="background1"/>
+        <w:rPr>
+          <w:rFonts w:ascii="Courier New" w:hAnsi="Courier New" w:cs="Courier New"/>
+          <w:sz w:val="20"/>
+          <w:szCs w:val="20"/>
+        </w:rPr>
+      </w:pPr>
+    </w:p>
+    <w:p>
+      <w:pPr>
+        <w:shd w:val="clear" w:color="auto" w:fill="FFFFFF" w:themeFill="background1"/>
+        <w:rPr>
+          <w:rFonts w:ascii="Courier New" w:hAnsi="Courier New" w:cs="Courier New"/>
+          <w:b/>
+          <w:sz w:val="20"/>
+          <w:szCs w:val="20"/>
+        </w:rPr>
+      </w:pPr>
+      <w:r>
+        <w:rPr>
+          <w:rFonts w:ascii="Courier New" w:hAnsi="Courier New" w:cs="Courier New"/>
+          <w:b/>
+          <w:sz w:val="20"/>
+          <w:szCs w:val="20"/>
+        </w:rPr>
+        <w:t>Configuración de selectores básicos.</w:t>
+      </w:r>
+    </w:p>
+    <w:p>
+      <w:pPr>
+        <w:shd w:val="clear" w:color="auto" w:fill="FFFFFF" w:themeFill="background1"/>
+        <w:rPr>
+          <w:rFonts w:ascii="Courier New" w:hAnsi="Courier New" w:cs="Courier New"/>
+          <w:sz w:val="20"/>
+          <w:szCs w:val="20"/>
+        </w:rPr>
+      </w:pPr>
+      <w:proofErr w:type="spellStart"/>
+      <w:r>
+        <w:rPr>
+          <w:rFonts w:ascii="Courier New" w:hAnsi="Courier New" w:cs="Courier New"/>
+          <w:sz w:val="20"/>
+          <w:szCs w:val="20"/>
+        </w:rPr>
+        <w:t>Css</w:t>
+      </w:r>
+      <w:proofErr w:type="spellEnd"/>
+      <w:r>
+        <w:rPr>
+          <w:rFonts w:ascii="Courier New" w:hAnsi="Courier New" w:cs="Courier New"/>
+          <w:sz w:val="20"/>
+          <w:szCs w:val="20"/>
+        </w:rPr>
+        <w:t xml:space="preserve"> permite la combinación de uno o más tipos de selectores para restringir el alcance de las reglas.</w:t>
+      </w:r>
+    </w:p>
+    <w:p>
+      <w:pPr>
+        <w:shd w:val="clear" w:color="auto" w:fill="FFFFFF" w:themeFill="background1"/>
+        <w:rPr>
+          <w:rFonts w:ascii="Courier New" w:hAnsi="Courier New" w:cs="Courier New"/>
+          <w:color w:val="201A1B"/>
+          <w:sz w:val="20"/>
+          <w:szCs w:val="20"/>
+          <w:shd w:val="clear" w:color="auto" w:fill="FFFFFF"/>
+        </w:rPr>
+      </w:pPr>
+    </w:p>
+    <w:p>
+      <w:pPr>
+        <w:shd w:val="clear" w:color="auto" w:fill="FFFFFF" w:themeFill="background1"/>
+        <w:tabs>
+          <w:tab w:val="left" w:pos="916"/>
+          <w:tab w:val="left" w:pos="1832"/>
+          <w:tab w:val="left" w:pos="2748"/>
+          <w:tab w:val="left" w:pos="3664"/>
+          <w:tab w:val="left" w:pos="4580"/>
+          <w:tab w:val="left" w:pos="5496"/>
+          <w:tab w:val="left" w:pos="6412"/>
+          <w:tab w:val="left" w:pos="7328"/>
+          <w:tab w:val="left" w:pos="8244"/>
+          <w:tab w:val="left" w:pos="9160"/>
+          <w:tab w:val="left" w:pos="10076"/>
+          <w:tab w:val="left" w:pos="10992"/>
+          <w:tab w:val="left" w:pos="11908"/>
+          <w:tab w:val="left" w:pos="12824"/>
+          <w:tab w:val="left" w:pos="13740"/>
+          <w:tab w:val="left" w:pos="14656"/>
+        </w:tabs>
+        <w:wordWrap w:val="0"/>
+        <w:spacing w:before="240" w:after="240" w:line="240" w:lineRule="auto"/>
+        <w:jc w:val="both"/>
+        <w:rPr>
+          <w:rFonts w:ascii="Courier New" w:eastAsia="Times New Roman" w:hAnsi="Courier New" w:cs="Courier New"/>
+          <w:color w:val="222222"/>
+          <w:sz w:val="20"/>
+          <w:szCs w:val="20"/>
+          <w:lang w:eastAsia="es-ES"/>
+        </w:rPr>
+      </w:pPr>
+      <w:r>
+        <w:rPr>
+          <w:rFonts w:ascii="Courier New" w:eastAsia="Times New Roman" w:hAnsi="Courier New" w:cs="Courier New"/>
+          <w:color w:val="333333"/>
+          <w:sz w:val="20"/>
+          <w:szCs w:val="20"/>
+          <w:lang w:eastAsia="es-ES"/>
+        </w:rPr>
+        <w:t xml:space="preserve">.aviso .especial </w:t>
+      </w:r>
+      <w:proofErr w:type="gramStart"/>
+      <w:r>
+        <w:rPr>
+          <w:rFonts w:ascii="Courier New" w:eastAsia="Times New Roman" w:hAnsi="Courier New" w:cs="Courier New"/>
+          <w:color w:val="222222"/>
+          <w:sz w:val="20"/>
+          <w:szCs w:val="20"/>
+          <w:lang w:eastAsia="es-ES"/>
+        </w:rPr>
+        <w:t>{</w:t>
+      </w:r>
+      <w:r>
+        <w:rPr>
+          <w:rFonts w:ascii="Courier New" w:eastAsia="Times New Roman" w:hAnsi="Courier New" w:cs="Courier New"/>
+          <w:color w:val="333333"/>
+          <w:sz w:val="20"/>
+          <w:szCs w:val="20"/>
+          <w:lang w:eastAsia="es-ES"/>
+        </w:rPr>
+        <w:t xml:space="preserve"> ...</w:t>
+      </w:r>
+      <w:proofErr w:type="gramEnd"/>
+      <w:r>
+        <w:rPr>
+          <w:rFonts w:ascii="Courier New" w:eastAsia="Times New Roman" w:hAnsi="Courier New" w:cs="Courier New"/>
+          <w:color w:val="333333"/>
+          <w:sz w:val="20"/>
+          <w:szCs w:val="20"/>
+          <w:lang w:eastAsia="es-ES"/>
+        </w:rPr>
+        <w:t xml:space="preserve"> </w:t>
+      </w:r>
+      <w:r>
+        <w:rPr>
+          <w:rFonts w:ascii="Courier New" w:eastAsia="Times New Roman" w:hAnsi="Courier New" w:cs="Courier New"/>
+          <w:color w:val="222222"/>
+          <w:sz w:val="20"/>
+          <w:szCs w:val="20"/>
+          <w:lang w:eastAsia="es-ES"/>
+        </w:rPr>
+        <w:t>}</w:t>
+      </w:r>
+    </w:p>
+    <w:p>
+      <w:pPr>
+        <w:shd w:val="clear" w:color="auto" w:fill="FFFFFF" w:themeFill="background1"/>
+        <w:jc w:val="both"/>
+        <w:rPr>
+          <w:rFonts w:ascii="Courier New" w:hAnsi="Courier New" w:cs="Courier New"/>
+          <w:color w:val="201A1B"/>
+          <w:sz w:val="20"/>
+          <w:szCs w:val="20"/>
+          <w:shd w:val="clear" w:color="auto" w:fill="FFFFFF"/>
+        </w:rPr>
+      </w:pPr>
+      <w:r>
+        <w:rPr>
+          <w:rFonts w:ascii="Courier New" w:hAnsi="Courier New" w:cs="Courier New"/>
+          <w:color w:val="201A1B"/>
+          <w:sz w:val="20"/>
+          <w:szCs w:val="20"/>
+          <w:shd w:val="clear" w:color="auto" w:fill="FFFFFF"/>
+        </w:rPr>
+        <w:t xml:space="preserve">Para </w:t>
+      </w:r>
+      <w:r>
+        <w:rPr>
+          <w:rFonts w:ascii="Courier New" w:hAnsi="Courier New" w:cs="Courier New"/>
+          <w:color w:val="201A1B"/>
+          <w:sz w:val="20"/>
+          <w:szCs w:val="20"/>
+          <w:shd w:val="clear" w:color="auto" w:fill="FFFFFF"/>
+        </w:rPr>
+        <w:t>selecciona</w:t>
+      </w:r>
+      <w:r>
+        <w:rPr>
+          <w:rFonts w:ascii="Courier New" w:hAnsi="Courier New" w:cs="Courier New"/>
+          <w:color w:val="201A1B"/>
+          <w:sz w:val="20"/>
+          <w:szCs w:val="20"/>
+          <w:shd w:val="clear" w:color="auto" w:fill="FFFFFF"/>
+        </w:rPr>
+        <w:t>r</w:t>
+      </w:r>
+      <w:r>
+        <w:rPr>
+          <w:rFonts w:ascii="Courier New" w:hAnsi="Courier New" w:cs="Courier New"/>
+          <w:color w:val="201A1B"/>
+          <w:sz w:val="20"/>
+          <w:szCs w:val="20"/>
+          <w:shd w:val="clear" w:color="auto" w:fill="FFFFFF"/>
+        </w:rPr>
+        <w:t xml:space="preserve"> aquellos elementos con un</w:t>
+      </w:r>
+      <w:r>
+        <w:rPr>
+          <w:rStyle w:val="apple-converted-space"/>
+          <w:rFonts w:ascii="Courier New" w:hAnsi="Courier New" w:cs="Courier New"/>
+          <w:color w:val="201A1B"/>
+          <w:sz w:val="20"/>
+          <w:szCs w:val="20"/>
+          <w:shd w:val="clear" w:color="auto" w:fill="FFFFFF"/>
+        </w:rPr>
+        <w:t> </w:t>
+      </w:r>
+      <w:proofErr w:type="spellStart"/>
+      <w:r>
+        <w:rPr>
+          <w:rStyle w:val="CdigoHTML"/>
+          <w:rFonts w:eastAsiaTheme="minorHAnsi"/>
+          <w:color w:val="201A1B"/>
+          <w:shd w:val="clear" w:color="auto" w:fill="F5F5F5"/>
+        </w:rPr>
+        <w:t>class</w:t>
+      </w:r>
+      <w:proofErr w:type="spellEnd"/>
+      <w:r>
+        <w:rPr>
+          <w:rStyle w:val="CdigoHTML"/>
+          <w:rFonts w:eastAsiaTheme="minorHAnsi"/>
+          <w:color w:val="201A1B"/>
+          <w:shd w:val="clear" w:color="auto" w:fill="F5F5F5"/>
+        </w:rPr>
+        <w:t>="especial"</w:t>
+      </w:r>
+      <w:r>
+        <w:rPr>
+          <w:rStyle w:val="apple-converted-space"/>
+          <w:rFonts w:ascii="Courier New" w:hAnsi="Courier New" w:cs="Courier New"/>
+          <w:color w:val="201A1B"/>
+          <w:sz w:val="20"/>
+          <w:szCs w:val="20"/>
+          <w:shd w:val="clear" w:color="auto" w:fill="FFFFFF"/>
+        </w:rPr>
+        <w:t> </w:t>
+      </w:r>
+      <w:r>
+        <w:rPr>
+          <w:rFonts w:ascii="Courier New" w:hAnsi="Courier New" w:cs="Courier New"/>
+          <w:color w:val="201A1B"/>
+          <w:sz w:val="20"/>
+          <w:szCs w:val="20"/>
+          <w:shd w:val="clear" w:color="auto" w:fill="FFFFFF"/>
+        </w:rPr>
+        <w:t>que se encuentren dentro de cualquier elemento con un</w:t>
+      </w:r>
+      <w:r>
+        <w:rPr>
+          <w:rStyle w:val="apple-converted-space"/>
+          <w:rFonts w:ascii="Courier New" w:hAnsi="Courier New" w:cs="Courier New"/>
+          <w:color w:val="201A1B"/>
+          <w:sz w:val="20"/>
+          <w:szCs w:val="20"/>
+          <w:shd w:val="clear" w:color="auto" w:fill="FFFFFF"/>
+        </w:rPr>
+        <w:t> </w:t>
+      </w:r>
+      <w:proofErr w:type="spellStart"/>
+      <w:r>
+        <w:rPr>
+          <w:rStyle w:val="CdigoHTML"/>
+          <w:rFonts w:eastAsiaTheme="minorHAnsi"/>
+          <w:color w:val="201A1B"/>
+          <w:shd w:val="clear" w:color="auto" w:fill="F5F5F5"/>
+        </w:rPr>
+        <w:t>class</w:t>
+      </w:r>
+      <w:proofErr w:type="spellEnd"/>
+      <w:r>
+        <w:rPr>
+          <w:rStyle w:val="CdigoHTML"/>
+          <w:rFonts w:eastAsiaTheme="minorHAnsi"/>
+          <w:color w:val="201A1B"/>
+          <w:shd w:val="clear" w:color="auto" w:fill="F5F5F5"/>
+        </w:rPr>
+        <w:t>="aviso"</w:t>
+      </w:r>
+      <w:r>
+        <w:rPr>
+          <w:rFonts w:ascii="Courier New" w:hAnsi="Courier New" w:cs="Courier New"/>
+          <w:color w:val="201A1B"/>
+          <w:sz w:val="20"/>
+          <w:szCs w:val="20"/>
+          <w:shd w:val="clear" w:color="auto" w:fill="FFFFFF"/>
+        </w:rPr>
+        <w:t>.</w:t>
+      </w:r>
+    </w:p>
+    <w:p>
+      <w:pPr>
+        <w:tabs>
+          <w:tab w:val="left" w:pos="916"/>
+          <w:tab w:val="left" w:pos="1832"/>
+          <w:tab w:val="left" w:pos="2748"/>
+          <w:tab w:val="left" w:pos="3664"/>
+          <w:tab w:val="left" w:pos="4580"/>
+          <w:tab w:val="left" w:pos="5496"/>
+          <w:tab w:val="left" w:pos="6412"/>
+          <w:tab w:val="left" w:pos="7328"/>
+          <w:tab w:val="left" w:pos="8244"/>
+          <w:tab w:val="left" w:pos="9160"/>
+          <w:tab w:val="left" w:pos="10076"/>
+          <w:tab w:val="left" w:pos="10992"/>
+          <w:tab w:val="left" w:pos="11908"/>
+          <w:tab w:val="left" w:pos="12824"/>
+          <w:tab w:val="left" w:pos="13740"/>
+          <w:tab w:val="left" w:pos="14656"/>
+        </w:tabs>
+        <w:wordWrap w:val="0"/>
+        <w:spacing w:line="240" w:lineRule="auto"/>
+        <w:rPr>
+          <w:rFonts w:ascii="Courier New" w:eastAsia="Times New Roman" w:hAnsi="Courier New" w:cs="Courier New"/>
+          <w:color w:val="333333"/>
+          <w:sz w:val="20"/>
+          <w:szCs w:val="20"/>
+          <w:lang w:eastAsia="es-ES"/>
+        </w:rPr>
+      </w:pPr>
+    </w:p>
+    <w:p>
+      <w:pPr>
+        <w:tabs>
+          <w:tab w:val="left" w:pos="916"/>
+          <w:tab w:val="left" w:pos="1832"/>
+          <w:tab w:val="left" w:pos="2748"/>
+          <w:tab w:val="left" w:pos="3664"/>
+          <w:tab w:val="left" w:pos="4580"/>
+          <w:tab w:val="left" w:pos="5496"/>
+          <w:tab w:val="left" w:pos="6412"/>
+          <w:tab w:val="left" w:pos="7328"/>
+          <w:tab w:val="left" w:pos="8244"/>
+          <w:tab w:val="left" w:pos="9160"/>
+          <w:tab w:val="left" w:pos="10076"/>
+          <w:tab w:val="left" w:pos="10992"/>
+          <w:tab w:val="left" w:pos="11908"/>
+          <w:tab w:val="left" w:pos="12824"/>
+          <w:tab w:val="left" w:pos="13740"/>
+          <w:tab w:val="left" w:pos="14656"/>
+        </w:tabs>
+        <w:wordWrap w:val="0"/>
+        <w:spacing w:line="240" w:lineRule="auto"/>
+        <w:rPr>
+          <w:rFonts w:ascii="Courier New" w:eastAsia="Times New Roman" w:hAnsi="Courier New" w:cs="Courier New"/>
+          <w:color w:val="333333"/>
+          <w:sz w:val="20"/>
+          <w:szCs w:val="20"/>
+          <w:lang w:eastAsia="es-ES"/>
+        </w:rPr>
+      </w:pPr>
+      <w:proofErr w:type="spellStart"/>
+      <w:r>
+        <w:rPr>
+          <w:rFonts w:ascii="Courier New" w:eastAsia="Times New Roman" w:hAnsi="Courier New" w:cs="Courier New"/>
+          <w:color w:val="333333"/>
+          <w:sz w:val="20"/>
+          <w:szCs w:val="20"/>
+          <w:lang w:eastAsia="es-ES"/>
+        </w:rPr>
+        <w:t>div.aviso</w:t>
+      </w:r>
+      <w:proofErr w:type="spellEnd"/>
+      <w:r>
+        <w:rPr>
+          <w:rFonts w:ascii="Courier New" w:eastAsia="Times New Roman" w:hAnsi="Courier New" w:cs="Courier New"/>
+          <w:color w:val="333333"/>
+          <w:sz w:val="20"/>
+          <w:szCs w:val="20"/>
+          <w:lang w:eastAsia="es-ES"/>
+        </w:rPr>
+        <w:t xml:space="preserve"> </w:t>
+      </w:r>
+      <w:proofErr w:type="spellStart"/>
+      <w:r>
+        <w:rPr>
+          <w:rFonts w:ascii="Courier New" w:eastAsia="Times New Roman" w:hAnsi="Courier New" w:cs="Courier New"/>
+          <w:color w:val="333333"/>
+          <w:sz w:val="20"/>
+          <w:szCs w:val="20"/>
+          <w:lang w:eastAsia="es-ES"/>
+        </w:rPr>
+        <w:t>span.especial</w:t>
+      </w:r>
+      <w:proofErr w:type="spellEnd"/>
+      <w:r>
+        <w:rPr>
+          <w:rFonts w:ascii="Courier New" w:eastAsia="Times New Roman" w:hAnsi="Courier New" w:cs="Courier New"/>
+          <w:color w:val="333333"/>
+          <w:sz w:val="20"/>
+          <w:szCs w:val="20"/>
+          <w:lang w:eastAsia="es-ES"/>
+        </w:rPr>
+        <w:t xml:space="preserve"> </w:t>
+      </w:r>
+      <w:proofErr w:type="gramStart"/>
+      <w:r>
+        <w:rPr>
+          <w:rFonts w:ascii="Courier New" w:eastAsia="Times New Roman" w:hAnsi="Courier New" w:cs="Courier New"/>
+          <w:color w:val="222222"/>
+          <w:sz w:val="20"/>
+          <w:szCs w:val="20"/>
+          <w:lang w:eastAsia="es-ES"/>
+        </w:rPr>
+        <w:t>{</w:t>
+      </w:r>
+      <w:r>
+        <w:rPr>
+          <w:rFonts w:ascii="Courier New" w:eastAsia="Times New Roman" w:hAnsi="Courier New" w:cs="Courier New"/>
+          <w:color w:val="333333"/>
+          <w:sz w:val="20"/>
+          <w:szCs w:val="20"/>
+          <w:lang w:eastAsia="es-ES"/>
+        </w:rPr>
+        <w:t xml:space="preserve"> ...</w:t>
+      </w:r>
+      <w:proofErr w:type="gramEnd"/>
+      <w:r>
+        <w:rPr>
+          <w:rFonts w:ascii="Courier New" w:eastAsia="Times New Roman" w:hAnsi="Courier New" w:cs="Courier New"/>
+          <w:color w:val="333333"/>
+          <w:sz w:val="20"/>
+          <w:szCs w:val="20"/>
+          <w:lang w:eastAsia="es-ES"/>
+        </w:rPr>
+        <w:t xml:space="preserve"> </w:t>
+      </w:r>
+      <w:r>
+        <w:rPr>
+          <w:rFonts w:ascii="Courier New" w:eastAsia="Times New Roman" w:hAnsi="Courier New" w:cs="Courier New"/>
+          <w:color w:val="222222"/>
+          <w:sz w:val="20"/>
+          <w:szCs w:val="20"/>
+          <w:lang w:eastAsia="es-ES"/>
+        </w:rPr>
+        <w:t>}</w:t>
+      </w:r>
+    </w:p>
+    <w:p>
+      <w:pPr>
+        <w:shd w:val="clear" w:color="auto" w:fill="FFFFFF"/>
+        <w:spacing w:before="63" w:after="252" w:line="240" w:lineRule="auto"/>
+        <w:jc w:val="both"/>
+        <w:rPr>
+          <w:rFonts w:ascii="Courier New" w:eastAsia="Times New Roman" w:hAnsi="Courier New" w:cs="Courier New"/>
+          <w:color w:val="201A1B"/>
+          <w:sz w:val="20"/>
+          <w:szCs w:val="20"/>
+          <w:lang w:eastAsia="es-ES"/>
+        </w:rPr>
+      </w:pPr>
+      <w:r>
+        <w:rPr>
+          <w:rFonts w:ascii="Courier New" w:eastAsia="Times New Roman" w:hAnsi="Courier New" w:cs="Courier New"/>
+          <w:color w:val="201A1B"/>
+          <w:sz w:val="20"/>
+          <w:szCs w:val="20"/>
+          <w:lang w:eastAsia="es-ES"/>
+        </w:rPr>
+        <w:t>Ahora, el selector solamente selecciona aquellos elementos de tipo </w:t>
+      </w:r>
+      <w:r>
+        <w:rPr>
+          <w:rFonts w:ascii="Courier New" w:eastAsia="Times New Roman" w:hAnsi="Courier New" w:cs="Courier New"/>
+          <w:color w:val="201A1B"/>
+          <w:sz w:val="20"/>
+          <w:szCs w:val="20"/>
+          <w:shd w:val="clear" w:color="auto" w:fill="F5F5F5"/>
+          <w:lang w:eastAsia="es-ES"/>
+        </w:rPr>
+        <w:t>&lt;</w:t>
+      </w:r>
+      <w:proofErr w:type="spellStart"/>
+      <w:r>
+        <w:rPr>
+          <w:rFonts w:ascii="Courier New" w:eastAsia="Times New Roman" w:hAnsi="Courier New" w:cs="Courier New"/>
+          <w:color w:val="201A1B"/>
+          <w:sz w:val="20"/>
+          <w:szCs w:val="20"/>
+          <w:shd w:val="clear" w:color="auto" w:fill="F5F5F5"/>
+          <w:lang w:eastAsia="es-ES"/>
+        </w:rPr>
+        <w:t>span</w:t>
+      </w:r>
+      <w:proofErr w:type="spellEnd"/>
+      <w:r>
+        <w:rPr>
+          <w:rFonts w:ascii="Courier New" w:eastAsia="Times New Roman" w:hAnsi="Courier New" w:cs="Courier New"/>
+          <w:color w:val="201A1B"/>
+          <w:sz w:val="20"/>
+          <w:szCs w:val="20"/>
+          <w:shd w:val="clear" w:color="auto" w:fill="F5F5F5"/>
+          <w:lang w:eastAsia="es-ES"/>
+        </w:rPr>
+        <w:t>&gt;</w:t>
+      </w:r>
+      <w:r>
+        <w:rPr>
+          <w:rFonts w:ascii="Courier New" w:eastAsia="Times New Roman" w:hAnsi="Courier New" w:cs="Courier New"/>
+          <w:color w:val="201A1B"/>
+          <w:sz w:val="20"/>
+          <w:szCs w:val="20"/>
+          <w:lang w:eastAsia="es-ES"/>
+        </w:rPr>
+        <w:t> con un atributo </w:t>
+      </w:r>
+      <w:proofErr w:type="spellStart"/>
+      <w:r>
+        <w:rPr>
+          <w:rFonts w:ascii="Courier New" w:eastAsia="Times New Roman" w:hAnsi="Courier New" w:cs="Courier New"/>
+          <w:color w:val="201A1B"/>
+          <w:sz w:val="20"/>
+          <w:szCs w:val="20"/>
+          <w:shd w:val="clear" w:color="auto" w:fill="F5F5F5"/>
+          <w:lang w:eastAsia="es-ES"/>
+        </w:rPr>
+        <w:t>class</w:t>
+      </w:r>
+      <w:proofErr w:type="spellEnd"/>
+      <w:r>
+        <w:rPr>
+          <w:rFonts w:ascii="Courier New" w:eastAsia="Times New Roman" w:hAnsi="Courier New" w:cs="Courier New"/>
+          <w:color w:val="201A1B"/>
+          <w:sz w:val="20"/>
+          <w:szCs w:val="20"/>
+          <w:shd w:val="clear" w:color="auto" w:fill="F5F5F5"/>
+          <w:lang w:eastAsia="es-ES"/>
+        </w:rPr>
+        <w:t>="especial"</w:t>
+      </w:r>
+      <w:r>
+        <w:rPr>
+          <w:rFonts w:ascii="Courier New" w:eastAsia="Times New Roman" w:hAnsi="Courier New" w:cs="Courier New"/>
+          <w:color w:val="201A1B"/>
+          <w:sz w:val="20"/>
+          <w:szCs w:val="20"/>
+          <w:lang w:eastAsia="es-ES"/>
+        </w:rPr>
+        <w:t> que estén dentro de cualquier elemento de tipo </w:t>
+      </w:r>
+      <w:r>
+        <w:rPr>
+          <w:rFonts w:ascii="Courier New" w:eastAsia="Times New Roman" w:hAnsi="Courier New" w:cs="Courier New"/>
+          <w:color w:val="201A1B"/>
+          <w:sz w:val="20"/>
+          <w:szCs w:val="20"/>
+          <w:shd w:val="clear" w:color="auto" w:fill="F5F5F5"/>
+          <w:lang w:eastAsia="es-ES"/>
+        </w:rPr>
+        <w:t>&lt;div&gt;</w:t>
+      </w:r>
+      <w:r>
+        <w:rPr>
+          <w:rFonts w:ascii="Courier New" w:eastAsia="Times New Roman" w:hAnsi="Courier New" w:cs="Courier New"/>
+          <w:color w:val="201A1B"/>
+          <w:sz w:val="20"/>
+          <w:szCs w:val="20"/>
+          <w:lang w:eastAsia="es-ES"/>
+        </w:rPr>
+        <w:t> que tenga un atributo </w:t>
+      </w:r>
+      <w:proofErr w:type="spellStart"/>
+      <w:r>
+        <w:rPr>
+          <w:rFonts w:ascii="Courier New" w:eastAsia="Times New Roman" w:hAnsi="Courier New" w:cs="Courier New"/>
+          <w:color w:val="201A1B"/>
+          <w:sz w:val="20"/>
+          <w:szCs w:val="20"/>
+          <w:shd w:val="clear" w:color="auto" w:fill="F5F5F5"/>
+          <w:lang w:eastAsia="es-ES"/>
+        </w:rPr>
+        <w:t>class</w:t>
+      </w:r>
+      <w:proofErr w:type="spellEnd"/>
+      <w:r>
+        <w:rPr>
+          <w:rFonts w:ascii="Courier New" w:eastAsia="Times New Roman" w:hAnsi="Courier New" w:cs="Courier New"/>
+          <w:color w:val="201A1B"/>
+          <w:sz w:val="20"/>
+          <w:szCs w:val="20"/>
+          <w:shd w:val="clear" w:color="auto" w:fill="F5F5F5"/>
+          <w:lang w:eastAsia="es-ES"/>
+        </w:rPr>
+        <w:t>="aviso"</w:t>
+      </w:r>
+      <w:r>
+        <w:rPr>
+          <w:rFonts w:ascii="Courier New" w:eastAsia="Times New Roman" w:hAnsi="Courier New" w:cs="Courier New"/>
+          <w:color w:val="201A1B"/>
+          <w:sz w:val="20"/>
+          <w:szCs w:val="20"/>
+          <w:lang w:eastAsia="es-ES"/>
+        </w:rPr>
+        <w:t>.</w:t>
+      </w:r>
+    </w:p>
+    <w:p>
+      <w:pPr>
+        <w:shd w:val="clear" w:color="auto" w:fill="FFFFFF"/>
+        <w:tabs>
+          <w:tab w:val="left" w:pos="916"/>
+          <w:tab w:val="left" w:pos="1832"/>
+          <w:tab w:val="left" w:pos="2748"/>
+          <w:tab w:val="left" w:pos="3664"/>
+          <w:tab w:val="left" w:pos="4580"/>
+          <w:tab w:val="left" w:pos="5496"/>
+          <w:tab w:val="left" w:pos="6412"/>
+          <w:tab w:val="left" w:pos="7328"/>
+          <w:tab w:val="left" w:pos="8244"/>
+          <w:tab w:val="left" w:pos="9160"/>
+          <w:tab w:val="left" w:pos="10076"/>
+          <w:tab w:val="left" w:pos="10992"/>
+          <w:tab w:val="left" w:pos="11908"/>
+          <w:tab w:val="left" w:pos="12824"/>
+          <w:tab w:val="left" w:pos="13740"/>
+          <w:tab w:val="left" w:pos="14656"/>
+        </w:tabs>
+        <w:wordWrap w:val="0"/>
+        <w:spacing w:before="240" w:after="240" w:line="240" w:lineRule="auto"/>
+        <w:rPr>
+          <w:rFonts w:ascii="Courier New" w:eastAsia="Times New Roman" w:hAnsi="Courier New" w:cs="Courier New"/>
+          <w:color w:val="222222"/>
+          <w:sz w:val="20"/>
+          <w:szCs w:val="20"/>
+          <w:lang w:eastAsia="es-ES"/>
+        </w:rPr>
+      </w:pPr>
+    </w:p>
+    <w:p>
+      <w:pPr>
+        <w:tabs>
+          <w:tab w:val="left" w:pos="916"/>
+          <w:tab w:val="left" w:pos="1832"/>
+          <w:tab w:val="left" w:pos="2748"/>
+          <w:tab w:val="left" w:pos="3664"/>
+          <w:tab w:val="left" w:pos="4580"/>
+          <w:tab w:val="left" w:pos="5496"/>
+          <w:tab w:val="left" w:pos="6412"/>
+          <w:tab w:val="left" w:pos="7328"/>
+          <w:tab w:val="left" w:pos="8244"/>
+          <w:tab w:val="left" w:pos="9160"/>
+          <w:tab w:val="left" w:pos="10076"/>
+          <w:tab w:val="left" w:pos="10992"/>
+          <w:tab w:val="left" w:pos="11908"/>
+          <w:tab w:val="left" w:pos="12824"/>
+          <w:tab w:val="left" w:pos="13740"/>
+          <w:tab w:val="left" w:pos="14656"/>
+        </w:tabs>
+        <w:wordWrap w:val="0"/>
+        <w:spacing w:line="240" w:lineRule="auto"/>
+        <w:rPr>
+          <w:rFonts w:ascii="Courier New" w:eastAsia="Times New Roman" w:hAnsi="Courier New" w:cs="Courier New"/>
+          <w:color w:val="333333"/>
+          <w:sz w:val="20"/>
+          <w:szCs w:val="20"/>
+          <w:lang w:eastAsia="es-ES"/>
+        </w:rPr>
+      </w:pPr>
+      <w:proofErr w:type="spellStart"/>
+      <w:proofErr w:type="gramStart"/>
+      <w:r>
+        <w:rPr>
+          <w:rFonts w:ascii="Courier New" w:eastAsia="Times New Roman" w:hAnsi="Courier New" w:cs="Courier New"/>
+          <w:color w:val="333333"/>
+          <w:sz w:val="20"/>
+          <w:szCs w:val="20"/>
+          <w:lang w:eastAsia="es-ES"/>
+        </w:rPr>
+        <w:lastRenderedPageBreak/>
+        <w:t>ul</w:t>
+      </w:r>
+      <w:r>
+        <w:rPr>
+          <w:rFonts w:ascii="Courier New" w:eastAsia="Times New Roman" w:hAnsi="Courier New" w:cs="Courier New"/>
+          <w:color w:val="4B83BF"/>
+          <w:sz w:val="20"/>
+          <w:szCs w:val="20"/>
+          <w:lang w:eastAsia="es-ES"/>
+        </w:rPr>
+        <w:t>#</w:t>
+      </w:r>
+      <w:proofErr w:type="gramEnd"/>
+      <w:r>
+        <w:rPr>
+          <w:rFonts w:ascii="Courier New" w:eastAsia="Times New Roman" w:hAnsi="Courier New" w:cs="Courier New"/>
+          <w:color w:val="4B83BF"/>
+          <w:sz w:val="20"/>
+          <w:szCs w:val="20"/>
+          <w:lang w:eastAsia="es-ES"/>
+        </w:rPr>
+        <w:t>menuPrincipal</w:t>
+      </w:r>
+      <w:proofErr w:type="spellEnd"/>
+      <w:r>
+        <w:rPr>
+          <w:rFonts w:ascii="Courier New" w:eastAsia="Times New Roman" w:hAnsi="Courier New" w:cs="Courier New"/>
+          <w:color w:val="333333"/>
+          <w:sz w:val="20"/>
+          <w:szCs w:val="20"/>
+          <w:lang w:eastAsia="es-ES"/>
+        </w:rPr>
+        <w:t xml:space="preserve"> </w:t>
+      </w:r>
+      <w:proofErr w:type="spellStart"/>
+      <w:r>
+        <w:rPr>
+          <w:rFonts w:ascii="Courier New" w:eastAsia="Times New Roman" w:hAnsi="Courier New" w:cs="Courier New"/>
+          <w:color w:val="333333"/>
+          <w:sz w:val="20"/>
+          <w:szCs w:val="20"/>
+          <w:lang w:eastAsia="es-ES"/>
+        </w:rPr>
+        <w:t>li.destacado</w:t>
+      </w:r>
+      <w:proofErr w:type="spellEnd"/>
+      <w:r>
+        <w:rPr>
+          <w:rFonts w:ascii="Courier New" w:eastAsia="Times New Roman" w:hAnsi="Courier New" w:cs="Courier New"/>
+          <w:color w:val="333333"/>
+          <w:sz w:val="20"/>
+          <w:szCs w:val="20"/>
+          <w:lang w:eastAsia="es-ES"/>
+        </w:rPr>
+        <w:t xml:space="preserve"> </w:t>
+      </w:r>
+      <w:proofErr w:type="spellStart"/>
+      <w:r>
+        <w:rPr>
+          <w:rFonts w:ascii="Courier New" w:eastAsia="Times New Roman" w:hAnsi="Courier New" w:cs="Courier New"/>
+          <w:color w:val="333333"/>
+          <w:sz w:val="20"/>
+          <w:szCs w:val="20"/>
+          <w:lang w:eastAsia="es-ES"/>
+        </w:rPr>
+        <w:t>a</w:t>
+      </w:r>
+      <w:r>
+        <w:rPr>
+          <w:rFonts w:ascii="Courier New" w:eastAsia="Times New Roman" w:hAnsi="Courier New" w:cs="Courier New"/>
+          <w:color w:val="4B83BF"/>
+          <w:sz w:val="20"/>
+          <w:szCs w:val="20"/>
+          <w:lang w:eastAsia="es-ES"/>
+        </w:rPr>
+        <w:t>#inicio</w:t>
+      </w:r>
+      <w:proofErr w:type="spellEnd"/>
+      <w:r>
+        <w:rPr>
+          <w:rFonts w:ascii="Courier New" w:eastAsia="Times New Roman" w:hAnsi="Courier New" w:cs="Courier New"/>
+          <w:color w:val="333333"/>
+          <w:sz w:val="20"/>
+          <w:szCs w:val="20"/>
+          <w:lang w:eastAsia="es-ES"/>
+        </w:rPr>
+        <w:t xml:space="preserve"> </w:t>
+      </w:r>
+      <w:r>
+        <w:rPr>
+          <w:rFonts w:ascii="Courier New" w:eastAsia="Times New Roman" w:hAnsi="Courier New" w:cs="Courier New"/>
+          <w:color w:val="222222"/>
+          <w:sz w:val="20"/>
+          <w:szCs w:val="20"/>
+          <w:lang w:eastAsia="es-ES"/>
+        </w:rPr>
+        <w:t>{</w:t>
+      </w:r>
+      <w:r>
+        <w:rPr>
+          <w:rFonts w:ascii="Courier New" w:eastAsia="Times New Roman" w:hAnsi="Courier New" w:cs="Courier New"/>
+          <w:color w:val="333333"/>
+          <w:sz w:val="20"/>
+          <w:szCs w:val="20"/>
+          <w:lang w:eastAsia="es-ES"/>
+        </w:rPr>
+        <w:t xml:space="preserve"> ... </w:t>
+      </w:r>
+      <w:r>
+        <w:rPr>
+          <w:rFonts w:ascii="Courier New" w:eastAsia="Times New Roman" w:hAnsi="Courier New" w:cs="Courier New"/>
+          <w:color w:val="222222"/>
+          <w:sz w:val="20"/>
+          <w:szCs w:val="20"/>
+          <w:lang w:eastAsia="es-ES"/>
+        </w:rPr>
+        <w:t>}</w:t>
+      </w:r>
+    </w:p>
+    <w:p>
+      <w:pPr>
+        <w:shd w:val="clear" w:color="auto" w:fill="FFFFFF"/>
+        <w:spacing w:before="63" w:after="252" w:line="240" w:lineRule="auto"/>
+        <w:rPr>
+          <w:rFonts w:ascii="Courier New" w:eastAsia="Times New Roman" w:hAnsi="Courier New" w:cs="Courier New"/>
+          <w:color w:val="201A1B"/>
+          <w:sz w:val="20"/>
+          <w:szCs w:val="20"/>
+          <w:lang w:eastAsia="es-ES"/>
+        </w:rPr>
+      </w:pPr>
+      <w:r>
+        <w:rPr>
+          <w:rFonts w:ascii="Courier New" w:eastAsia="Times New Roman" w:hAnsi="Courier New" w:cs="Courier New"/>
+          <w:color w:val="201A1B"/>
+          <w:sz w:val="20"/>
+          <w:szCs w:val="20"/>
+          <w:lang w:eastAsia="es-ES"/>
+        </w:rPr>
+        <w:t>El anterior selector hace referencia al enlace con un atributo </w:t>
+      </w:r>
+      <w:r>
+        <w:rPr>
+          <w:rFonts w:ascii="Courier New" w:eastAsia="Times New Roman" w:hAnsi="Courier New" w:cs="Courier New"/>
+          <w:color w:val="201A1B"/>
+          <w:sz w:val="20"/>
+          <w:szCs w:val="20"/>
+          <w:shd w:val="clear" w:color="auto" w:fill="F5F5F5"/>
+          <w:lang w:eastAsia="es-ES"/>
+        </w:rPr>
+        <w:t>id</w:t>
+      </w:r>
+      <w:r>
+        <w:rPr>
+          <w:rFonts w:ascii="Courier New" w:eastAsia="Times New Roman" w:hAnsi="Courier New" w:cs="Courier New"/>
+          <w:color w:val="201A1B"/>
+          <w:sz w:val="20"/>
+          <w:szCs w:val="20"/>
+          <w:lang w:eastAsia="es-ES"/>
+        </w:rPr>
+        <w:t> igual a </w:t>
+      </w:r>
+      <w:r>
+        <w:rPr>
+          <w:rFonts w:ascii="Courier New" w:eastAsia="Times New Roman" w:hAnsi="Courier New" w:cs="Courier New"/>
+          <w:color w:val="201A1B"/>
+          <w:sz w:val="20"/>
+          <w:szCs w:val="20"/>
+          <w:shd w:val="clear" w:color="auto" w:fill="F5F5F5"/>
+          <w:lang w:eastAsia="es-ES"/>
+        </w:rPr>
+        <w:t>inicio</w:t>
+      </w:r>
+      <w:r>
+        <w:rPr>
+          <w:rFonts w:ascii="Courier New" w:eastAsia="Times New Roman" w:hAnsi="Courier New" w:cs="Courier New"/>
+          <w:color w:val="201A1B"/>
+          <w:sz w:val="20"/>
+          <w:szCs w:val="20"/>
+          <w:lang w:eastAsia="es-ES"/>
+        </w:rPr>
+        <w:t> que se encuentra dentro de un elemento de tipo </w:t>
+      </w:r>
+      <w:r>
+        <w:rPr>
+          <w:rFonts w:ascii="Courier New" w:eastAsia="Times New Roman" w:hAnsi="Courier New" w:cs="Courier New"/>
+          <w:color w:val="201A1B"/>
+          <w:sz w:val="20"/>
+          <w:szCs w:val="20"/>
+          <w:shd w:val="clear" w:color="auto" w:fill="F5F5F5"/>
+          <w:lang w:eastAsia="es-ES"/>
+        </w:rPr>
+        <w:t>&lt;li&gt;</w:t>
+      </w:r>
+      <w:r>
+        <w:rPr>
+          <w:rFonts w:ascii="Courier New" w:eastAsia="Times New Roman" w:hAnsi="Courier New" w:cs="Courier New"/>
+          <w:color w:val="201A1B"/>
+          <w:sz w:val="20"/>
+          <w:szCs w:val="20"/>
+          <w:lang w:eastAsia="es-ES"/>
+        </w:rPr>
+        <w:t> con un atributo </w:t>
+      </w:r>
+      <w:proofErr w:type="spellStart"/>
+      <w:r>
+        <w:rPr>
+          <w:rFonts w:ascii="Courier New" w:eastAsia="Times New Roman" w:hAnsi="Courier New" w:cs="Courier New"/>
+          <w:color w:val="201A1B"/>
+          <w:sz w:val="20"/>
+          <w:szCs w:val="20"/>
+          <w:shd w:val="clear" w:color="auto" w:fill="F5F5F5"/>
+          <w:lang w:eastAsia="es-ES"/>
+        </w:rPr>
+        <w:t>class</w:t>
+      </w:r>
+      <w:proofErr w:type="spellEnd"/>
+      <w:r>
+        <w:rPr>
+          <w:rFonts w:ascii="Courier New" w:eastAsia="Times New Roman" w:hAnsi="Courier New" w:cs="Courier New"/>
+          <w:color w:val="201A1B"/>
+          <w:sz w:val="20"/>
+          <w:szCs w:val="20"/>
+          <w:lang w:eastAsia="es-ES"/>
+        </w:rPr>
+        <w:t> igual a </w:t>
+      </w:r>
+      <w:r>
+        <w:rPr>
+          <w:rFonts w:ascii="Courier New" w:eastAsia="Times New Roman" w:hAnsi="Courier New" w:cs="Courier New"/>
+          <w:color w:val="201A1B"/>
+          <w:sz w:val="20"/>
+          <w:szCs w:val="20"/>
+          <w:shd w:val="clear" w:color="auto" w:fill="F5F5F5"/>
+          <w:lang w:eastAsia="es-ES"/>
+        </w:rPr>
+        <w:t>destacado</w:t>
+      </w:r>
+      <w:r>
+        <w:rPr>
+          <w:rFonts w:ascii="Courier New" w:eastAsia="Times New Roman" w:hAnsi="Courier New" w:cs="Courier New"/>
+          <w:color w:val="201A1B"/>
+          <w:sz w:val="20"/>
+          <w:szCs w:val="20"/>
+          <w:lang w:eastAsia="es-ES"/>
+        </w:rPr>
+        <w:t>, que forma parte de una lista </w:t>
+      </w:r>
+      <w:r>
+        <w:rPr>
+          <w:rFonts w:ascii="Courier New" w:eastAsia="Times New Roman" w:hAnsi="Courier New" w:cs="Courier New"/>
+          <w:color w:val="201A1B"/>
+          <w:sz w:val="20"/>
+          <w:szCs w:val="20"/>
+          <w:shd w:val="clear" w:color="auto" w:fill="F5F5F5"/>
+          <w:lang w:eastAsia="es-ES"/>
+        </w:rPr>
+        <w:t>&lt;</w:t>
+      </w:r>
+      <w:proofErr w:type="spellStart"/>
+      <w:r>
+        <w:rPr>
+          <w:rFonts w:ascii="Courier New" w:eastAsia="Times New Roman" w:hAnsi="Courier New" w:cs="Courier New"/>
+          <w:color w:val="201A1B"/>
+          <w:sz w:val="20"/>
+          <w:szCs w:val="20"/>
+          <w:shd w:val="clear" w:color="auto" w:fill="F5F5F5"/>
+          <w:lang w:eastAsia="es-ES"/>
+        </w:rPr>
+        <w:t>ul</w:t>
+      </w:r>
+      <w:proofErr w:type="spellEnd"/>
+      <w:r>
+        <w:rPr>
+          <w:rFonts w:ascii="Courier New" w:eastAsia="Times New Roman" w:hAnsi="Courier New" w:cs="Courier New"/>
+          <w:color w:val="201A1B"/>
+          <w:sz w:val="20"/>
+          <w:szCs w:val="20"/>
+          <w:shd w:val="clear" w:color="auto" w:fill="F5F5F5"/>
+          <w:lang w:eastAsia="es-ES"/>
+        </w:rPr>
+        <w:t>&gt;</w:t>
+      </w:r>
+      <w:r>
+        <w:rPr>
+          <w:rFonts w:ascii="Courier New" w:eastAsia="Times New Roman" w:hAnsi="Courier New" w:cs="Courier New"/>
+          <w:color w:val="201A1B"/>
+          <w:sz w:val="20"/>
+          <w:szCs w:val="20"/>
+          <w:lang w:eastAsia="es-ES"/>
+        </w:rPr>
+        <w:t>con un atributo </w:t>
+      </w:r>
+      <w:r>
+        <w:rPr>
+          <w:rFonts w:ascii="Courier New" w:eastAsia="Times New Roman" w:hAnsi="Courier New" w:cs="Courier New"/>
+          <w:color w:val="201A1B"/>
+          <w:sz w:val="20"/>
+          <w:szCs w:val="20"/>
+          <w:shd w:val="clear" w:color="auto" w:fill="F5F5F5"/>
+          <w:lang w:eastAsia="es-ES"/>
+        </w:rPr>
+        <w:t>id</w:t>
+      </w:r>
+      <w:r>
+        <w:rPr>
+          <w:rFonts w:ascii="Courier New" w:eastAsia="Times New Roman" w:hAnsi="Courier New" w:cs="Courier New"/>
+          <w:color w:val="201A1B"/>
+          <w:sz w:val="20"/>
+          <w:szCs w:val="20"/>
+          <w:lang w:eastAsia="es-ES"/>
+        </w:rPr>
+        <w:t> igual a </w:t>
+      </w:r>
+      <w:proofErr w:type="spellStart"/>
+      <w:r>
+        <w:rPr>
+          <w:rFonts w:ascii="Courier New" w:eastAsia="Times New Roman" w:hAnsi="Courier New" w:cs="Courier New"/>
+          <w:color w:val="201A1B"/>
+          <w:sz w:val="20"/>
+          <w:szCs w:val="20"/>
+          <w:shd w:val="clear" w:color="auto" w:fill="F5F5F5"/>
+          <w:lang w:eastAsia="es-ES"/>
+        </w:rPr>
+        <w:t>menuPrincipal</w:t>
+      </w:r>
+      <w:proofErr w:type="spellEnd"/>
+      <w:r>
+        <w:rPr>
+          <w:rFonts w:ascii="Courier New" w:eastAsia="Times New Roman" w:hAnsi="Courier New" w:cs="Courier New"/>
+          <w:color w:val="201A1B"/>
+          <w:sz w:val="20"/>
+          <w:szCs w:val="20"/>
+          <w:lang w:eastAsia="es-ES"/>
+        </w:rPr>
+        <w:t>.</w:t>
+      </w:r>
+    </w:p>
+    <w:p>
+      <w:pPr>
+        <w:shd w:val="clear" w:color="auto" w:fill="FFFFFF"/>
+        <w:tabs>
+          <w:tab w:val="left" w:pos="916"/>
+          <w:tab w:val="left" w:pos="1832"/>
+          <w:tab w:val="left" w:pos="2748"/>
+          <w:tab w:val="left" w:pos="3664"/>
+          <w:tab w:val="left" w:pos="4580"/>
+          <w:tab w:val="left" w:pos="5496"/>
+          <w:tab w:val="left" w:pos="6412"/>
+          <w:tab w:val="left" w:pos="7328"/>
+          <w:tab w:val="left" w:pos="8244"/>
+          <w:tab w:val="left" w:pos="9160"/>
+          <w:tab w:val="left" w:pos="10076"/>
+          <w:tab w:val="left" w:pos="10992"/>
+          <w:tab w:val="left" w:pos="11908"/>
+          <w:tab w:val="left" w:pos="12824"/>
+          <w:tab w:val="left" w:pos="13740"/>
+          <w:tab w:val="left" w:pos="14656"/>
+        </w:tabs>
+        <w:wordWrap w:val="0"/>
+        <w:spacing w:before="240" w:after="240" w:line="240" w:lineRule="auto"/>
+        <w:rPr>
+          <w:rFonts w:ascii="Courier New" w:eastAsia="Times New Roman" w:hAnsi="Courier New" w:cs="Courier New"/>
+          <w:color w:val="222222"/>
+          <w:sz w:val="20"/>
+          <w:szCs w:val="20"/>
+          <w:lang w:eastAsia="es-ES"/>
+        </w:rPr>
+      </w:pPr>
+    </w:p>
+    <w:p>
+      <w:pPr>
+        <w:shd w:val="clear" w:color="auto" w:fill="FFFFFF"/>
+        <w:tabs>
+          <w:tab w:val="left" w:pos="916"/>
+          <w:tab w:val="left" w:pos="1832"/>
+          <w:tab w:val="left" w:pos="2748"/>
+          <w:tab w:val="left" w:pos="3664"/>
+          <w:tab w:val="left" w:pos="4580"/>
+          <w:tab w:val="left" w:pos="5496"/>
+          <w:tab w:val="left" w:pos="6412"/>
+          <w:tab w:val="left" w:pos="7328"/>
+          <w:tab w:val="left" w:pos="8244"/>
+          <w:tab w:val="left" w:pos="9160"/>
+          <w:tab w:val="left" w:pos="10076"/>
+          <w:tab w:val="left" w:pos="10992"/>
+          <w:tab w:val="left" w:pos="11908"/>
+          <w:tab w:val="left" w:pos="12824"/>
+          <w:tab w:val="left" w:pos="13740"/>
+          <w:tab w:val="left" w:pos="14656"/>
+        </w:tabs>
+        <w:wordWrap w:val="0"/>
+        <w:spacing w:before="240" w:after="240" w:line="240" w:lineRule="auto"/>
+        <w:rPr>
+          <w:rFonts w:ascii="Courier New" w:eastAsia="Times New Roman" w:hAnsi="Courier New" w:cs="Courier New"/>
+          <w:color w:val="222222"/>
+          <w:sz w:val="20"/>
+          <w:szCs w:val="20"/>
+          <w:lang w:eastAsia="es-ES"/>
+        </w:rPr>
+      </w:pPr>
+    </w:p>
+    <w:p>
+      <w:pPr>
+        <w:shd w:val="clear" w:color="auto" w:fill="FFFFFF"/>
+        <w:tabs>
+          <w:tab w:val="left" w:pos="916"/>
+          <w:tab w:val="left" w:pos="1832"/>
+          <w:tab w:val="left" w:pos="2748"/>
+          <w:tab w:val="left" w:pos="3664"/>
+          <w:tab w:val="left" w:pos="4580"/>
+          <w:tab w:val="left" w:pos="5496"/>
+          <w:tab w:val="left" w:pos="6412"/>
+          <w:tab w:val="left" w:pos="7328"/>
+          <w:tab w:val="left" w:pos="8244"/>
+          <w:tab w:val="left" w:pos="9160"/>
+          <w:tab w:val="left" w:pos="10076"/>
+          <w:tab w:val="left" w:pos="10992"/>
+          <w:tab w:val="left" w:pos="11908"/>
+          <w:tab w:val="left" w:pos="12824"/>
+          <w:tab w:val="left" w:pos="13740"/>
+          <w:tab w:val="left" w:pos="14656"/>
+        </w:tabs>
+        <w:wordWrap w:val="0"/>
+        <w:spacing w:before="240" w:after="240" w:line="240" w:lineRule="auto"/>
+        <w:rPr>
+          <w:rFonts w:ascii="Courier New" w:eastAsia="Times New Roman" w:hAnsi="Courier New" w:cs="Courier New"/>
+          <w:color w:val="333333"/>
+          <w:sz w:val="20"/>
+          <w:szCs w:val="20"/>
+          <w:lang w:eastAsia="es-ES"/>
+        </w:rPr>
+      </w:pPr>
     </w:p>
     <w:p>
       <w:pPr>
@@ -4855,6 +7076,11 @@
     <w:basedOn w:val="Fuentedeprrafopredeter"/>
     <w:rsid w:val="00977F46"/>
   </w:style>
+  <w:style w:type="character" w:customStyle="1" w:styleId="re0">
+    <w:name w:val="re0"/>
+    <w:basedOn w:val="Fuentedeprrafopredeter"/>
+    <w:rsid w:val="00252AA1"/>
+  </w:style>
 </w:styles>
 </file>
 
@@ -5186,6 +7412,11 @@
     <w:basedOn w:val="Fuentedeprrafopredeter"/>
     <w:rsid w:val="00977F46"/>
   </w:style>
+  <w:style w:type="character" w:customStyle="1" w:styleId="re0">
+    <w:name w:val="re0"/>
+    <w:basedOn w:val="Fuentedeprrafopredeter"/>
+    <w:rsid w:val="00252AA1"/>
+  </w:style>
 </w:styles>
 </file>
 

</xml_diff>